<commit_message>
edit proposal underline part
</commit_message>
<xml_diff>
--- a/proposal.docx
+++ b/proposal.docx
@@ -239,6 +239,7 @@
               <w:dataBinding w:prefixMappings="xmlns:ns0='http://purl.org/dc/elements/1.1/' xmlns:ns1='http://schemas.openxmlformats.org/package/2006/metadata/core-properties' " w:xpath="/ns1:coreProperties[1]/ns0:title[1]" w:storeItemID="{6C3C8BC8-F283-45AE-878A-BAB7291924A1}"/>
               <w:text/>
             </w:sdtPr>
+            <w:sdtEndPr/>
             <w:sdtContent>
               <w:r>
                 <w:rPr>
@@ -274,13 +275,13 @@
             <w:dataBinding w:prefixMappings="xmlns:ns0='http://purl.org/dc/elements/1.1/' xmlns:ns1='http://schemas.openxmlformats.org/package/2006/metadata/core-properties' " w:xpath="/ns1:coreProperties[1]/ns0:subject[1]" w:storeItemID="{6C3C8BC8-F283-45AE-878A-BAB7291924A1}"/>
             <w:text/>
           </w:sdtPr>
+          <w:sdtEndPr/>
           <w:sdtContent>
             <w:p>
               <w:pPr>
                 <w:pStyle w:val="NoSpacing"/>
                 <w:spacing w:before="40" w:after="40"/>
                 <w:rPr>
-                  <w:rFonts w:hint="eastAsia"/>
                   <w:caps/>
                   <w:color w:val="1F3864" w:themeColor="accent5" w:themeShade="80"/>
                   <w:sz w:val="24"/>
@@ -331,13 +332,13 @@
             <w:dataBinding w:prefixMappings="xmlns:ns0='http://purl.org/dc/elements/1.1/' xmlns:ns1='http://schemas.openxmlformats.org/package/2006/metadata/core-properties' " w:xpath="/ns1:coreProperties[1]/ns0:creator[1]" w:storeItemID="{6C3C8BC8-F283-45AE-878A-BAB7291924A1}"/>
             <w:text/>
           </w:sdtPr>
+          <w:sdtEndPr/>
           <w:sdtContent>
             <w:p>
               <w:pPr>
                 <w:pStyle w:val="NoSpacing"/>
                 <w:spacing w:before="80" w:after="40"/>
                 <w:rPr>
-                  <w:rFonts w:hint="eastAsia"/>
                   <w:color w:val="1F3864" w:themeColor="accent5" w:themeShade="80"/>
                   <w:sz w:val="24"/>
                   <w:szCs w:val="24"/>
@@ -368,42 +369,12 @@
         <w:p/>
         <w:p/>
         <w:p/>
-        <w:p>
-          <w:pPr>
-            <w:rPr>
-              <w:rFonts w:hint="eastAsia"/>
-            </w:rPr>
-          </w:pPr>
-        </w:p>
-        <w:p>
-          <w:pPr>
-            <w:rPr>
-              <w:rFonts w:hint="eastAsia"/>
-            </w:rPr>
-          </w:pPr>
-        </w:p>
-        <w:p>
-          <w:pPr>
-            <w:rPr>
-              <w:rFonts w:hint="eastAsia"/>
-            </w:rPr>
-          </w:pPr>
-        </w:p>
         <w:p/>
-        <w:p>
-          <w:pPr>
-            <w:rPr>
-              <w:rFonts w:hint="eastAsia"/>
-            </w:rPr>
-          </w:pPr>
-        </w:p>
-        <w:p>
-          <w:pPr>
-            <w:rPr>
-              <w:rFonts w:hint="eastAsia"/>
-            </w:rPr>
-          </w:pPr>
-        </w:p>
+        <w:p/>
+        <w:p/>
+        <w:p/>
+        <w:p/>
+        <w:p/>
         <w:p>
           <w:pPr>
             <w:rPr>
@@ -463,69 +434,15 @@
           </w:r>
         </w:p>
         <w:p/>
-        <w:p>
-          <w:pPr>
-            <w:rPr>
-              <w:rFonts w:hint="eastAsia"/>
-            </w:rPr>
-          </w:pPr>
-        </w:p>
-        <w:p>
-          <w:pPr>
-            <w:rPr>
-              <w:rFonts w:hint="eastAsia"/>
-            </w:rPr>
-          </w:pPr>
-        </w:p>
-        <w:p>
-          <w:pPr>
-            <w:rPr>
-              <w:rFonts w:hint="eastAsia"/>
-            </w:rPr>
-          </w:pPr>
-        </w:p>
-        <w:p>
-          <w:pPr>
-            <w:rPr>
-              <w:rFonts w:hint="eastAsia"/>
-            </w:rPr>
-          </w:pPr>
-        </w:p>
-        <w:p>
-          <w:pPr>
-            <w:rPr>
-              <w:rFonts w:hint="eastAsia"/>
-            </w:rPr>
-          </w:pPr>
-        </w:p>
-        <w:p>
-          <w:pPr>
-            <w:rPr>
-              <w:rFonts w:hint="eastAsia"/>
-            </w:rPr>
-          </w:pPr>
-        </w:p>
-        <w:p>
-          <w:pPr>
-            <w:rPr>
-              <w:rFonts w:hint="eastAsia"/>
-            </w:rPr>
-          </w:pPr>
-        </w:p>
-        <w:p>
-          <w:pPr>
-            <w:rPr>
-              <w:rFonts w:hint="eastAsia"/>
-            </w:rPr>
-          </w:pPr>
-        </w:p>
-        <w:p>
-          <w:pPr>
-            <w:rPr>
-              <w:rFonts w:hint="eastAsia"/>
-            </w:rPr>
-          </w:pPr>
-        </w:p>
+        <w:p/>
+        <w:p/>
+        <w:p/>
+        <w:p/>
+        <w:p/>
+        <w:p/>
+        <w:p/>
+        <w:p/>
+        <w:p/>
         <w:sdt>
           <w:sdtPr>
             <w:rPr>
@@ -1989,7 +1906,7 @@
         <w:spacing w:line="360" w:lineRule="auto"/>
         <w:jc w:val="both"/>
         <w:rPr>
-          <w:rFonts w:ascii="Arial" w:hAnsi="Arial" w:cs="Arial" w:hint="eastAsia"/>
+          <w:rFonts w:ascii="Arial" w:hAnsi="Arial" w:cs="Arial"/>
           <w:color w:val="3B3838" w:themeColor="background2" w:themeShade="40"/>
         </w:rPr>
       </w:pPr>
@@ -2129,31 +2046,7 @@
           <w:color w:val="3B3838" w:themeColor="background2" w:themeShade="40"/>
           <w:shd w:val="clear" w:color="auto" w:fill="FFFFFF"/>
         </w:rPr>
-        <w:t>into a specific category</w:t>
-      </w:r>
-      <w:r>
-        <w:rPr>
-          <w:rFonts w:ascii="Arial" w:eastAsia="MS Mincho" w:hAnsi="Arial" w:cs="Arial"/>
-          <w:color w:val="3B3838" w:themeColor="background2" w:themeShade="40"/>
-          <w:shd w:val="clear" w:color="auto" w:fill="FFFFFF"/>
-        </w:rPr>
-        <w:t xml:space="preserve"> </w:t>
-      </w:r>
-      <w:r>
-        <w:rPr>
-          <w:rFonts w:ascii="Arial" w:eastAsia="MS Mincho" w:hAnsi="Arial" w:cs="Arial"/>
-          <w:color w:val="3B3838" w:themeColor="background2" w:themeShade="40"/>
-          <w:shd w:val="clear" w:color="auto" w:fill="FFFFFF"/>
-        </w:rPr>
-        <w:t>on the app and decide whether to notify the user or not.</w:t>
-      </w:r>
-      <w:r>
-        <w:rPr>
-          <w:rFonts w:ascii="Arial" w:eastAsia="MS Mincho" w:hAnsi="Arial" w:cs="Arial"/>
-          <w:color w:val="3B3838" w:themeColor="background2" w:themeShade="40"/>
-          <w:shd w:val="clear" w:color="auto" w:fill="FFFFFF"/>
-        </w:rPr>
-        <w:t xml:space="preserve"> </w:t>
+        <w:t xml:space="preserve">into a specific category on the app and decide whether to notify the user or not. </w:t>
       </w:r>
       <w:r>
         <w:rPr>
@@ -2366,7 +2259,7 @@
       <w:pPr>
         <w:jc w:val="center"/>
         <w:rPr>
-          <w:rFonts w:ascii="Arial" w:eastAsia="MS Mincho" w:hAnsi="Arial" w:cs="Arial" w:hint="eastAsia"/>
+          <w:rFonts w:ascii="Arial" w:eastAsia="MS Mincho" w:hAnsi="Arial" w:cs="Arial"/>
           <w:color w:val="3B3838" w:themeColor="background2" w:themeShade="40"/>
           <w:sz w:val="22"/>
           <w:szCs w:val="22"/>
@@ -2408,7 +2301,7 @@
       <w:pPr>
         <w:jc w:val="center"/>
         <w:rPr>
-          <w:rFonts w:ascii="Arial" w:eastAsia="MS Mincho" w:hAnsi="Arial" w:cs="Arial" w:hint="eastAsia"/>
+          <w:rFonts w:ascii="Arial" w:eastAsia="MS Mincho" w:hAnsi="Arial" w:cs="Arial"/>
           <w:color w:val="3B3838" w:themeColor="background2" w:themeShade="40"/>
           <w:sz w:val="22"/>
           <w:szCs w:val="22"/>
@@ -2800,242 +2693,7 @@
         <w:spacing w:line="360" w:lineRule="auto"/>
         <w:jc w:val="both"/>
         <w:rPr>
-          <w:rFonts w:ascii="Arial" w:eastAsia="MS Mincho" w:hAnsi="Arial" w:cs="Arial" w:hint="eastAsia"/>
-          <w:color w:val="3B3838" w:themeColor="background2" w:themeShade="40"/>
-          <w:shd w:val="clear" w:color="auto" w:fill="FFFFFF"/>
-        </w:rPr>
-      </w:pPr>
-      <w:bookmarkStart w:id="8" w:name="_GoBack"/>
-      <w:bookmarkEnd w:id="8"/>
-    </w:p>
-    <w:p>
-      <w:pPr>
-        <w:spacing w:line="360" w:lineRule="auto"/>
-        <w:jc w:val="both"/>
-        <w:rPr>
-          <w:rFonts w:ascii="Arial" w:eastAsia="MS Mincho" w:hAnsi="Arial" w:cs="Arial"/>
-          <w:color w:val="3B3838" w:themeColor="background2" w:themeShade="40"/>
-          <w:shd w:val="clear" w:color="auto" w:fill="FFFFFF"/>
-        </w:rPr>
-      </w:pPr>
-      <w:r>
-        <w:rPr>
-          <w:rFonts w:ascii="Arial" w:eastAsia="MS Mincho" w:hAnsi="Arial" w:cs="Arial"/>
-          <w:color w:val="3B3838" w:themeColor="background2" w:themeShade="40"/>
-          <w:shd w:val="clear" w:color="auto" w:fill="FFFFFF"/>
-        </w:rPr>
-        <w:t>By clicking a mail, t</w:t>
-      </w:r>
-      <w:r>
-        <w:rPr>
-          <w:rFonts w:ascii="Arial" w:eastAsia="MS Mincho" w:hAnsi="Arial" w:cs="Arial"/>
-          <w:color w:val="3B3838" w:themeColor="background2" w:themeShade="40"/>
-          <w:shd w:val="clear" w:color="auto" w:fill="FFFFFF"/>
-        </w:rPr>
-        <w:t>hey</w:t>
-      </w:r>
-      <w:r>
-        <w:rPr>
-          <w:rFonts w:ascii="Arial" w:eastAsia="MS Mincho" w:hAnsi="Arial" w:cs="Arial"/>
-          <w:color w:val="3B3838" w:themeColor="background2" w:themeShade="40"/>
-          <w:shd w:val="clear" w:color="auto" w:fill="FFFFFF"/>
-        </w:rPr>
-        <w:t xml:space="preserve"> </w:t>
-      </w:r>
-      <w:r>
-        <w:rPr>
-          <w:rFonts w:ascii="Arial" w:eastAsia="MS Mincho" w:hAnsi="Arial" w:cs="Arial"/>
-          <w:color w:val="3B3838" w:themeColor="background2" w:themeShade="40"/>
-          <w:shd w:val="clear" w:color="auto" w:fill="FFFFFF"/>
-        </w:rPr>
-        <w:t xml:space="preserve">can </w:t>
-      </w:r>
-      <w:r>
-        <w:rPr>
-          <w:rFonts w:ascii="Arial" w:eastAsia="MS Mincho" w:hAnsi="Arial" w:cs="Arial"/>
-          <w:color w:val="3B3838" w:themeColor="background2" w:themeShade="40"/>
-          <w:shd w:val="clear" w:color="auto" w:fill="FFFFFF"/>
-        </w:rPr>
-        <w:t xml:space="preserve">also </w:t>
-      </w:r>
-      <w:r>
-        <w:rPr>
-          <w:rFonts w:ascii="Arial" w:eastAsia="MS Mincho" w:hAnsi="Arial" w:cs="Arial"/>
-          <w:color w:val="3B3838" w:themeColor="background2" w:themeShade="40"/>
-          <w:shd w:val="clear" w:color="auto" w:fill="FFFFFF"/>
-        </w:rPr>
-        <w:t xml:space="preserve">view </w:t>
-      </w:r>
-      <w:r>
-        <w:rPr>
-          <w:rFonts w:ascii="Arial" w:eastAsia="Times New Roman" w:hAnsi="Arial" w:cs="Arial"/>
-          <w:color w:val="3B3838" w:themeColor="background2" w:themeShade="40"/>
-          <w:shd w:val="clear" w:color="auto" w:fill="FFFFFF"/>
-        </w:rPr>
-        <w:t>appearance photo</w:t>
-      </w:r>
-      <w:r>
-        <w:rPr>
-          <w:rFonts w:ascii="Arial" w:eastAsia="Times New Roman" w:hAnsi="Arial" w:cs="Arial"/>
-          <w:color w:val="3B3838" w:themeColor="background2" w:themeShade="40"/>
-          <w:shd w:val="clear" w:color="auto" w:fill="FFFFFF"/>
-        </w:rPr>
-        <w:t xml:space="preserve"> and other information, such as sender’</w:t>
-      </w:r>
-      <w:r>
-        <w:rPr>
-          <w:rFonts w:ascii="Arial" w:eastAsia="Times New Roman" w:hAnsi="Arial" w:cs="Arial" w:hint="eastAsia"/>
-          <w:color w:val="3B3838" w:themeColor="background2" w:themeShade="40"/>
-          <w:shd w:val="clear" w:color="auto" w:fill="FFFFFF"/>
-        </w:rPr>
-        <w:t>s</w:t>
-      </w:r>
-      <w:r>
-        <w:rPr>
-          <w:rFonts w:ascii="Arial" w:eastAsia="Times New Roman" w:hAnsi="Arial" w:cs="Arial"/>
-          <w:color w:val="3B3838" w:themeColor="background2" w:themeShade="40"/>
-          <w:shd w:val="clear" w:color="auto" w:fill="FFFFFF"/>
-        </w:rPr>
-        <w:t xml:space="preserve"> address, receiver’s name, received time, extracted URLs and etc.,</w:t>
-      </w:r>
-      <w:r>
-        <w:rPr>
-          <w:rFonts w:ascii="Arial" w:eastAsia="Times New Roman" w:hAnsi="Arial" w:cs="Arial"/>
-          <w:color w:val="3B3838" w:themeColor="background2" w:themeShade="40"/>
-          <w:shd w:val="clear" w:color="auto" w:fill="FFFFFF"/>
-        </w:rPr>
-        <w:t xml:space="preserve"> </w:t>
-      </w:r>
-      <w:r>
-        <w:rPr>
-          <w:rFonts w:ascii="Arial" w:eastAsia="Times New Roman" w:hAnsi="Arial" w:cs="Arial" w:hint="eastAsia"/>
-          <w:color w:val="3B3838" w:themeColor="background2" w:themeShade="40"/>
-          <w:shd w:val="clear" w:color="auto" w:fill="FFFFFF"/>
-        </w:rPr>
-        <w:t>of</w:t>
-      </w:r>
-      <w:r>
-        <w:rPr>
-          <w:rFonts w:ascii="Arial" w:eastAsia="MS Mincho" w:hAnsi="Arial" w:cs="Arial"/>
-          <w:color w:val="3B3838" w:themeColor="background2" w:themeShade="40"/>
-          <w:shd w:val="clear" w:color="auto" w:fill="FFFFFF"/>
-        </w:rPr>
-        <w:t xml:space="preserve"> </w:t>
-      </w:r>
-      <w:r>
-        <w:rPr>
-          <w:rFonts w:ascii="Arial" w:eastAsia="MS Mincho" w:hAnsi="Arial" w:cs="Arial"/>
-          <w:color w:val="3B3838" w:themeColor="background2" w:themeShade="40"/>
-          <w:shd w:val="clear" w:color="auto" w:fill="FFFFFF"/>
-        </w:rPr>
-        <w:t>the received mail</w:t>
-      </w:r>
-      <w:r>
-        <w:rPr>
-          <w:rFonts w:ascii="Arial" w:eastAsia="MS Mincho" w:hAnsi="Arial" w:cs="Arial"/>
-          <w:color w:val="3B3838" w:themeColor="background2" w:themeShade="40"/>
-          <w:shd w:val="clear" w:color="auto" w:fill="FFFFFF"/>
-        </w:rPr>
-        <w:t xml:space="preserve"> </w:t>
-      </w:r>
-      <w:r>
-        <w:rPr>
-          <w:rFonts w:ascii="Arial" w:eastAsia="MS Mincho" w:hAnsi="Arial" w:cs="Arial"/>
-          <w:color w:val="3B3838" w:themeColor="background2" w:themeShade="40"/>
-          <w:shd w:val="clear" w:color="auto" w:fill="FFFFFF"/>
-        </w:rPr>
-        <w:t>and</w:t>
-      </w:r>
-      <w:r>
-        <w:rPr>
-          <w:rFonts w:ascii="Arial" w:eastAsia="MS Mincho" w:hAnsi="Arial" w:cs="Arial" w:hint="eastAsia"/>
-          <w:color w:val="3B3838" w:themeColor="background2" w:themeShade="40"/>
-          <w:shd w:val="clear" w:color="auto" w:fill="FFFFFF"/>
-        </w:rPr>
-        <w:t xml:space="preserve"> </w:t>
-      </w:r>
-      <w:r>
-        <w:rPr>
-          <w:rFonts w:ascii="Arial" w:eastAsia="MS Mincho" w:hAnsi="Arial" w:cs="Arial"/>
-          <w:color w:val="3B3838" w:themeColor="background2" w:themeShade="40"/>
-          <w:shd w:val="clear" w:color="auto" w:fill="FFFFFF"/>
-        </w:rPr>
-        <w:t xml:space="preserve">know </w:t>
-      </w:r>
-      <w:r>
-        <w:rPr>
-          <w:rFonts w:ascii="Arial" w:eastAsia="MS Mincho" w:hAnsi="Arial" w:cs="Arial"/>
-          <w:color w:val="3B3838" w:themeColor="background2" w:themeShade="40"/>
-          <w:shd w:val="clear" w:color="auto" w:fill="FFFFFF"/>
-        </w:rPr>
-        <w:t xml:space="preserve">whether or not it </w:t>
-      </w:r>
-      <w:r>
-        <w:rPr>
-          <w:rFonts w:ascii="Arial" w:eastAsia="MS Mincho" w:hAnsi="Arial" w:cs="Arial"/>
-          <w:color w:val="3B3838" w:themeColor="background2" w:themeShade="40"/>
-          <w:shd w:val="clear" w:color="auto" w:fill="FFFFFF"/>
-        </w:rPr>
-        <w:t>is important to them</w:t>
-      </w:r>
-      <w:r>
-        <w:rPr>
-          <w:rFonts w:ascii="Arial" w:eastAsia="MS Mincho" w:hAnsi="Arial" w:cs="Arial"/>
-          <w:color w:val="3B3838" w:themeColor="background2" w:themeShade="40"/>
-          <w:shd w:val="clear" w:color="auto" w:fill="FFFFFF"/>
-        </w:rPr>
-        <w:t>.</w:t>
-      </w:r>
-      <w:r>
-        <w:rPr>
-          <w:rFonts w:ascii="Arial" w:eastAsia="MS Mincho" w:hAnsi="Arial" w:cs="Arial"/>
-          <w:color w:val="3B3838" w:themeColor="background2" w:themeShade="40"/>
-          <w:shd w:val="clear" w:color="auto" w:fill="FFFFFF"/>
-        </w:rPr>
-        <w:t xml:space="preserve"> </w:t>
-      </w:r>
-      <w:r>
-        <w:rPr>
-          <w:rFonts w:ascii="Arial" w:eastAsia="MS Mincho" w:hAnsi="Arial" w:cs="Arial"/>
-          <w:color w:val="3B3838" w:themeColor="background2" w:themeShade="40"/>
-          <w:shd w:val="clear" w:color="auto" w:fill="FFFFFF"/>
-        </w:rPr>
-        <w:t xml:space="preserve">In the mail detail page, </w:t>
-      </w:r>
-      <w:r>
-        <w:rPr>
-          <w:rFonts w:ascii="Arial" w:eastAsia="MS Mincho" w:hAnsi="Arial" w:cs="Arial"/>
-          <w:color w:val="3B3838" w:themeColor="background2" w:themeShade="40"/>
-          <w:u w:val="single"/>
-          <w:shd w:val="clear" w:color="auto" w:fill="FFFFFF"/>
-        </w:rPr>
-        <w:t>t</w:t>
-      </w:r>
-      <w:r>
-        <w:rPr>
-          <w:rFonts w:ascii="Arial" w:eastAsia="MS Mincho" w:hAnsi="Arial" w:cs="Arial"/>
-          <w:color w:val="3B3838" w:themeColor="background2" w:themeShade="40"/>
-          <w:u w:val="single"/>
-          <w:shd w:val="clear" w:color="auto" w:fill="FFFFFF"/>
-        </w:rPr>
-        <w:t>hey can report a false categorizing</w:t>
-      </w:r>
-      <w:r>
-        <w:rPr>
-          <w:rFonts w:ascii="Arial" w:eastAsia="MS Mincho" w:hAnsi="Arial" w:cs="Arial"/>
-          <w:color w:val="3B3838" w:themeColor="background2" w:themeShade="40"/>
-          <w:u w:val="single"/>
-          <w:shd w:val="clear" w:color="auto" w:fill="FFFFFF"/>
-        </w:rPr>
-        <w:t xml:space="preserve"> in order to improve the app.</w:t>
-      </w:r>
-    </w:p>
-    <w:p>
-      <w:pPr>
-        <w:spacing w:line="360" w:lineRule="auto"/>
-        <w:jc w:val="both"/>
-        <w:rPr>
-          <w:rFonts w:ascii="Arial" w:eastAsia="MS Mincho" w:hAnsi="Arial" w:cs="Arial" w:hint="eastAsia"/>
+          <w:rFonts w:ascii="Arial" w:eastAsia="MS Mincho" w:hAnsi="Arial" w:cs="Arial"/>
           <w:color w:val="3B3838" w:themeColor="background2" w:themeShade="40"/>
           <w:shd w:val="clear" w:color="auto" w:fill="FFFFFF"/>
         </w:rPr>
@@ -3057,15 +2715,31 @@
           <w:color w:val="3B3838" w:themeColor="background2" w:themeShade="40"/>
           <w:shd w:val="clear" w:color="auto" w:fill="FFFFFF"/>
         </w:rPr>
-        <w:t>Users</w:t>
-      </w:r>
-      <w:r>
-        <w:rPr>
-          <w:rFonts w:ascii="Arial" w:eastAsia="MS Mincho" w:hAnsi="Arial" w:cs="Arial"/>
-          <w:color w:val="3B3838" w:themeColor="background2" w:themeShade="40"/>
-          <w:shd w:val="clear" w:color="auto" w:fill="FFFFFF"/>
-        </w:rPr>
-        <w:t xml:space="preserve"> can </w:t>
+        <w:t>By clicking a mail, t</w:t>
+      </w:r>
+      <w:r>
+        <w:rPr>
+          <w:rFonts w:ascii="Arial" w:eastAsia="MS Mincho" w:hAnsi="Arial" w:cs="Arial"/>
+          <w:color w:val="3B3838" w:themeColor="background2" w:themeShade="40"/>
+          <w:shd w:val="clear" w:color="auto" w:fill="FFFFFF"/>
+        </w:rPr>
+        <w:t>hey</w:t>
+      </w:r>
+      <w:r>
+        <w:rPr>
+          <w:rFonts w:ascii="Arial" w:eastAsia="MS Mincho" w:hAnsi="Arial" w:cs="Arial"/>
+          <w:color w:val="3B3838" w:themeColor="background2" w:themeShade="40"/>
+          <w:shd w:val="clear" w:color="auto" w:fill="FFFFFF"/>
+        </w:rPr>
+        <w:t xml:space="preserve"> </w:t>
+      </w:r>
+      <w:r>
+        <w:rPr>
+          <w:rFonts w:ascii="Arial" w:eastAsia="MS Mincho" w:hAnsi="Arial" w:cs="Arial"/>
+          <w:color w:val="3B3838" w:themeColor="background2" w:themeShade="40"/>
+          <w:shd w:val="clear" w:color="auto" w:fill="FFFFFF"/>
+        </w:rPr>
+        <w:t xml:space="preserve">can </w:t>
       </w:r>
       <w:r>
         <w:rPr>
@@ -3081,15 +2755,87 @@
           <w:color w:val="3B3838" w:themeColor="background2" w:themeShade="40"/>
           <w:shd w:val="clear" w:color="auto" w:fill="FFFFFF"/>
         </w:rPr>
-        <w:t xml:space="preserve">mark a letter as important reminding them to </w:t>
-      </w:r>
-      <w:r>
-        <w:rPr>
-          <w:rFonts w:ascii="Arial" w:eastAsia="MS Mincho" w:hAnsi="Arial" w:cs="Arial"/>
-          <w:color w:val="3B3838" w:themeColor="background2" w:themeShade="40"/>
-          <w:shd w:val="clear" w:color="auto" w:fill="FFFFFF"/>
-        </w:rPr>
-        <w:t xml:space="preserve">handle </w:t>
+        <w:t xml:space="preserve">view </w:t>
+      </w:r>
+      <w:r>
+        <w:rPr>
+          <w:rFonts w:ascii="Arial" w:eastAsia="Times New Roman" w:hAnsi="Arial" w:cs="Arial"/>
+          <w:color w:val="3B3838" w:themeColor="background2" w:themeShade="40"/>
+          <w:shd w:val="clear" w:color="auto" w:fill="FFFFFF"/>
+        </w:rPr>
+        <w:t>appearance photo</w:t>
+      </w:r>
+      <w:r>
+        <w:rPr>
+          <w:rFonts w:ascii="Arial" w:eastAsia="Times New Roman" w:hAnsi="Arial" w:cs="Arial"/>
+          <w:color w:val="3B3838" w:themeColor="background2" w:themeShade="40"/>
+          <w:shd w:val="clear" w:color="auto" w:fill="FFFFFF"/>
+        </w:rPr>
+        <w:t xml:space="preserve"> and other information, such as sender’</w:t>
+      </w:r>
+      <w:r>
+        <w:rPr>
+          <w:rFonts w:ascii="Arial" w:eastAsia="Times New Roman" w:hAnsi="Arial" w:cs="Arial" w:hint="eastAsia"/>
+          <w:color w:val="3B3838" w:themeColor="background2" w:themeShade="40"/>
+          <w:shd w:val="clear" w:color="auto" w:fill="FFFFFF"/>
+        </w:rPr>
+        <w:t>s</w:t>
+      </w:r>
+      <w:r>
+        <w:rPr>
+          <w:rFonts w:ascii="Arial" w:eastAsia="Times New Roman" w:hAnsi="Arial" w:cs="Arial"/>
+          <w:color w:val="3B3838" w:themeColor="background2" w:themeShade="40"/>
+          <w:shd w:val="clear" w:color="auto" w:fill="FFFFFF"/>
+        </w:rPr>
+        <w:t xml:space="preserve"> address, receiver’s name, received time, extracted URLs and etc.,</w:t>
+      </w:r>
+      <w:r>
+        <w:rPr>
+          <w:rFonts w:ascii="Arial" w:eastAsia="Times New Roman" w:hAnsi="Arial" w:cs="Arial"/>
+          <w:color w:val="3B3838" w:themeColor="background2" w:themeShade="40"/>
+          <w:shd w:val="clear" w:color="auto" w:fill="FFFFFF"/>
+        </w:rPr>
+        <w:t xml:space="preserve"> </w:t>
+      </w:r>
+      <w:r>
+        <w:rPr>
+          <w:rFonts w:ascii="Arial" w:eastAsia="Times New Roman" w:hAnsi="Arial" w:cs="Arial" w:hint="eastAsia"/>
+          <w:color w:val="3B3838" w:themeColor="background2" w:themeShade="40"/>
+          <w:shd w:val="clear" w:color="auto" w:fill="FFFFFF"/>
+        </w:rPr>
+        <w:t>of</w:t>
+      </w:r>
+      <w:r>
+        <w:rPr>
+          <w:rFonts w:ascii="Arial" w:eastAsia="MS Mincho" w:hAnsi="Arial" w:cs="Arial"/>
+          <w:color w:val="3B3838" w:themeColor="background2" w:themeShade="40"/>
+          <w:shd w:val="clear" w:color="auto" w:fill="FFFFFF"/>
+        </w:rPr>
+        <w:t xml:space="preserve"> </w:t>
+      </w:r>
+      <w:r>
+        <w:rPr>
+          <w:rFonts w:ascii="Arial" w:eastAsia="MS Mincho" w:hAnsi="Arial" w:cs="Arial"/>
+          <w:color w:val="3B3838" w:themeColor="background2" w:themeShade="40"/>
+          <w:shd w:val="clear" w:color="auto" w:fill="FFFFFF"/>
+        </w:rPr>
+        <w:t>the received mail</w:t>
+      </w:r>
+      <w:r>
+        <w:rPr>
+          <w:rFonts w:ascii="Arial" w:eastAsia="MS Mincho" w:hAnsi="Arial" w:cs="Arial"/>
+          <w:color w:val="3B3838" w:themeColor="background2" w:themeShade="40"/>
+          <w:shd w:val="clear" w:color="auto" w:fill="FFFFFF"/>
+        </w:rPr>
+        <w:t xml:space="preserve"> </w:t>
+      </w:r>
+      <w:r>
+        <w:rPr>
+          <w:rFonts w:ascii="Arial" w:eastAsia="MS Mincho" w:hAnsi="Arial" w:cs="Arial"/>
+          <w:color w:val="3B3838" w:themeColor="background2" w:themeShade="40"/>
+          <w:shd w:val="clear" w:color="auto" w:fill="FFFFFF"/>
+        </w:rPr>
+        <w:t>and</w:t>
       </w:r>
       <w:r>
         <w:rPr>
@@ -3097,23 +2843,31 @@
           <w:color w:val="3B3838" w:themeColor="background2" w:themeShade="40"/>
           <w:shd w:val="clear" w:color="auto" w:fill="FFFFFF"/>
         </w:rPr>
-        <w:t>it</w:t>
-      </w:r>
-      <w:r>
-        <w:rPr>
-          <w:rFonts w:ascii="Arial" w:eastAsia="MS Mincho" w:hAnsi="Arial" w:cs="Arial"/>
-          <w:color w:val="3B3838" w:themeColor="background2" w:themeShade="40"/>
-          <w:shd w:val="clear" w:color="auto" w:fill="FFFFFF"/>
-        </w:rPr>
         <w:t xml:space="preserve"> </w:t>
       </w:r>
       <w:r>
         <w:rPr>
-          <w:rFonts w:ascii="Arial" w:eastAsia="MS Mincho" w:hAnsi="Arial" w:cs="Arial" w:hint="eastAsia"/>
-          <w:color w:val="3B3838" w:themeColor="background2" w:themeShade="40"/>
-          <w:shd w:val="clear" w:color="auto" w:fill="FFFFFF"/>
-        </w:rPr>
-        <w:t>later</w:t>
+          <w:rFonts w:ascii="Arial" w:eastAsia="MS Mincho" w:hAnsi="Arial" w:cs="Arial"/>
+          <w:color w:val="3B3838" w:themeColor="background2" w:themeShade="40"/>
+          <w:shd w:val="clear" w:color="auto" w:fill="FFFFFF"/>
+        </w:rPr>
+        <w:t xml:space="preserve">know </w:t>
+      </w:r>
+      <w:r>
+        <w:rPr>
+          <w:rFonts w:ascii="Arial" w:eastAsia="MS Mincho" w:hAnsi="Arial" w:cs="Arial"/>
+          <w:color w:val="3B3838" w:themeColor="background2" w:themeShade="40"/>
+          <w:shd w:val="clear" w:color="auto" w:fill="FFFFFF"/>
+        </w:rPr>
+        <w:t xml:space="preserve">whether or not it </w:t>
+      </w:r>
+      <w:r>
+        <w:rPr>
+          <w:rFonts w:ascii="Arial" w:eastAsia="MS Mincho" w:hAnsi="Arial" w:cs="Arial"/>
+          <w:color w:val="3B3838" w:themeColor="background2" w:themeShade="40"/>
+          <w:shd w:val="clear" w:color="auto" w:fill="FFFFFF"/>
+        </w:rPr>
+        <w:t>is important to them</w:t>
       </w:r>
       <w:r>
         <w:rPr>
@@ -3122,6 +2876,76 @@
           <w:shd w:val="clear" w:color="auto" w:fill="FFFFFF"/>
         </w:rPr>
         <w:t>.</w:t>
+      </w:r>
+      <w:r>
+        <w:rPr>
+          <w:rFonts w:ascii="Arial" w:eastAsia="MS Mincho" w:hAnsi="Arial" w:cs="Arial"/>
+          <w:color w:val="3B3838" w:themeColor="background2" w:themeShade="40"/>
+          <w:shd w:val="clear" w:color="auto" w:fill="FFFFFF"/>
+        </w:rPr>
+        <w:t xml:space="preserve"> </w:t>
+      </w:r>
+      <w:r>
+        <w:rPr>
+          <w:rFonts w:ascii="Arial" w:eastAsia="MS Mincho" w:hAnsi="Arial" w:cs="Arial"/>
+          <w:color w:val="3B3838" w:themeColor="background2" w:themeShade="40"/>
+          <w:shd w:val="clear" w:color="auto" w:fill="FFFFFF"/>
+        </w:rPr>
+        <w:t xml:space="preserve">In the mail detail page, </w:t>
+      </w:r>
+      <w:r>
+        <w:rPr>
+          <w:rFonts w:ascii="Arial" w:eastAsia="MS Mincho" w:hAnsi="Arial" w:cs="Arial"/>
+          <w:color w:val="3B3838" w:themeColor="background2" w:themeShade="40"/>
+          <w:u w:val="single"/>
+          <w:shd w:val="clear" w:color="auto" w:fill="FFFFFF"/>
+        </w:rPr>
+        <w:t>t</w:t>
+      </w:r>
+      <w:r>
+        <w:rPr>
+          <w:rFonts w:ascii="Arial" w:eastAsia="MS Mincho" w:hAnsi="Arial" w:cs="Arial"/>
+          <w:color w:val="3B3838" w:themeColor="background2" w:themeShade="40"/>
+          <w:u w:val="single"/>
+          <w:shd w:val="clear" w:color="auto" w:fill="FFFFFF"/>
+        </w:rPr>
+        <w:t xml:space="preserve">hey can report issues </w:t>
+      </w:r>
+      <w:r>
+        <w:rPr>
+          <w:rFonts w:ascii="Arial" w:eastAsia="MS Mincho" w:hAnsi="Arial" w:cs="Arial"/>
+          <w:color w:val="3B3838" w:themeColor="background2" w:themeShade="40"/>
+          <w:u w:val="single"/>
+          <w:shd w:val="clear" w:color="auto" w:fill="FFFFFF"/>
+        </w:rPr>
+        <w:t>in order to improve the app.</w:t>
+      </w:r>
+      <w:r>
+        <w:rPr>
+          <w:rFonts w:ascii="Arial" w:eastAsia="MS Mincho" w:hAnsi="Arial" w:cs="Arial"/>
+          <w:color w:val="3B3838" w:themeColor="background2" w:themeShade="40"/>
+          <w:u w:val="single"/>
+          <w:shd w:val="clear" w:color="auto" w:fill="FFFFFF"/>
+        </w:rPr>
+        <w:t xml:space="preserve"> The default issues include incorrect category, photo incorrect display and incorrect </w:t>
+      </w:r>
+      <w:r>
+        <w:rPr>
+          <w:rFonts w:ascii="Arial" w:eastAsia="MS Mincho" w:hAnsi="Arial" w:cs="Arial"/>
+          <w:color w:val="3B3838" w:themeColor="background2" w:themeShade="40"/>
+          <w:u w:val="single"/>
+          <w:shd w:val="clear" w:color="auto" w:fill="FFFFFF"/>
+        </w:rPr>
+        <w:t>recognition.</w:t>
+      </w:r>
+      <w:r>
+        <w:rPr>
+          <w:rFonts w:ascii="Arial" w:eastAsia="MS Mincho" w:hAnsi="Arial" w:cs="Arial"/>
+          <w:color w:val="3B3838" w:themeColor="background2" w:themeShade="40"/>
+          <w:u w:val="single"/>
+          <w:shd w:val="clear" w:color="auto" w:fill="FFFFFF"/>
+        </w:rPr>
+        <w:t xml:space="preserve"> For incorrect category, user can correct the category and the letter can be moved to the right category; For photo incorrect display, user can view the photo which can show entire situation in the physical mail box; For incorrect recognition, the whole information extracted by the system will be displayed and user can also report that issue to the server.</w:t>
       </w:r>
     </w:p>
     <w:p>
@@ -3129,7 +2953,7 @@
         <w:spacing w:line="360" w:lineRule="auto"/>
         <w:jc w:val="both"/>
         <w:rPr>
-          <w:rFonts w:ascii="Arial" w:eastAsia="MS Mincho" w:hAnsi="Arial" w:cs="Arial" w:hint="eastAsia"/>
+          <w:rFonts w:ascii="Arial" w:eastAsia="MS Mincho" w:hAnsi="Arial" w:cs="Arial"/>
           <w:color w:val="3B3838" w:themeColor="background2" w:themeShade="40"/>
           <w:shd w:val="clear" w:color="auto" w:fill="FFFFFF"/>
         </w:rPr>
@@ -3151,103 +2975,47 @@
           <w:color w:val="3B3838" w:themeColor="background2" w:themeShade="40"/>
           <w:shd w:val="clear" w:color="auto" w:fill="FFFFFF"/>
         </w:rPr>
-        <w:t>In</w:t>
-      </w:r>
-      <w:r>
-        <w:rPr>
-          <w:rFonts w:ascii="Arial" w:eastAsia="MS Mincho" w:hAnsi="Arial" w:cs="Arial"/>
-          <w:color w:val="3B3838" w:themeColor="background2" w:themeShade="40"/>
-          <w:shd w:val="clear" w:color="auto" w:fill="FFFFFF"/>
-        </w:rPr>
-        <w:t xml:space="preserve"> settings</w:t>
-      </w:r>
-      <w:r>
-        <w:rPr>
-          <w:rFonts w:ascii="Arial" w:eastAsia="MS Mincho" w:hAnsi="Arial" w:cs="Arial"/>
-          <w:color w:val="3B3838" w:themeColor="background2" w:themeShade="40"/>
-          <w:shd w:val="clear" w:color="auto" w:fill="FFFFFF"/>
-        </w:rPr>
-        <w:t xml:space="preserve">, </w:t>
-      </w:r>
-      <w:r>
-        <w:rPr>
-          <w:rFonts w:ascii="Arial" w:eastAsia="MS Mincho" w:hAnsi="Arial" w:cs="Arial"/>
-          <w:color w:val="3B3838" w:themeColor="background2" w:themeShade="40"/>
-          <w:shd w:val="clear" w:color="auto" w:fill="FFFFFF"/>
-        </w:rPr>
-        <w:t xml:space="preserve">by </w:t>
-      </w:r>
-      <w:r>
-        <w:rPr>
-          <w:rFonts w:ascii="Arial" w:eastAsia="MS Mincho" w:hAnsi="Arial" w:cs="Arial"/>
-          <w:color w:val="3B3838" w:themeColor="background2" w:themeShade="40"/>
-          <w:shd w:val="clear" w:color="auto" w:fill="FFFFFF"/>
-        </w:rPr>
-        <w:t>using</w:t>
-      </w:r>
-      <w:r>
-        <w:rPr>
-          <w:rFonts w:ascii="Arial" w:eastAsia="MS Mincho" w:hAnsi="Arial" w:cs="Arial"/>
-          <w:color w:val="3B3838" w:themeColor="background2" w:themeShade="40"/>
-          <w:shd w:val="clear" w:color="auto" w:fill="FFFFFF"/>
-        </w:rPr>
-        <w:t xml:space="preserve"> names and addresses</w:t>
-      </w:r>
-      <w:r>
-        <w:rPr>
-          <w:rFonts w:ascii="Arial" w:eastAsia="MS Mincho" w:hAnsi="Arial" w:cs="Arial"/>
-          <w:color w:val="3B3838" w:themeColor="background2" w:themeShade="40"/>
-          <w:shd w:val="clear" w:color="auto" w:fill="FFFFFF"/>
-        </w:rPr>
-        <w:t xml:space="preserve"> provided by users</w:t>
-      </w:r>
-      <w:r>
-        <w:rPr>
-          <w:rFonts w:ascii="Arial" w:eastAsia="MS Mincho" w:hAnsi="Arial" w:cs="Arial"/>
-          <w:color w:val="3B3838" w:themeColor="background2" w:themeShade="40"/>
-          <w:shd w:val="clear" w:color="auto" w:fill="FFFFFF"/>
-        </w:rPr>
-        <w:t xml:space="preserve">, the system can filter </w:t>
-      </w:r>
-      <w:r>
-        <w:rPr>
-          <w:rFonts w:ascii="Arial" w:eastAsia="MS Mincho" w:hAnsi="Arial" w:cs="Arial"/>
-          <w:color w:val="3B3838" w:themeColor="background2" w:themeShade="40"/>
-          <w:shd w:val="clear" w:color="auto" w:fill="FFFFFF"/>
-        </w:rPr>
-        <w:t xml:space="preserve">out </w:t>
-      </w:r>
-      <w:r>
-        <w:rPr>
-          <w:rFonts w:ascii="Arial" w:eastAsia="MS Mincho" w:hAnsi="Arial" w:cs="Arial"/>
-          <w:color w:val="3B3838" w:themeColor="background2" w:themeShade="40"/>
-          <w:shd w:val="clear" w:color="auto" w:fill="FFFFFF"/>
-        </w:rPr>
-        <w:t>letters</w:t>
-      </w:r>
-      <w:r>
-        <w:rPr>
-          <w:rFonts w:ascii="Arial" w:eastAsia="MS Mincho" w:hAnsi="Arial" w:cs="Arial"/>
-          <w:color w:val="3B3838" w:themeColor="background2" w:themeShade="40"/>
-          <w:shd w:val="clear" w:color="auto" w:fill="FFFFFF"/>
-        </w:rPr>
-        <w:t xml:space="preserve"> that are not belong to them</w:t>
-      </w:r>
-      <w:r>
-        <w:rPr>
-          <w:rFonts w:ascii="Arial" w:eastAsia="MS Mincho" w:hAnsi="Arial" w:cs="Arial"/>
-          <w:color w:val="3B3838" w:themeColor="background2" w:themeShade="40"/>
-          <w:shd w:val="clear" w:color="auto" w:fill="FFFFFF"/>
-        </w:rPr>
-        <w:t>. U</w:t>
-      </w:r>
-      <w:r>
-        <w:rPr>
-          <w:rFonts w:ascii="Arial" w:eastAsia="MS Mincho" w:hAnsi="Arial" w:cs="Arial"/>
-          <w:color w:val="3B3838" w:themeColor="background2" w:themeShade="40"/>
-          <w:shd w:val="clear" w:color="auto" w:fill="FFFFFF"/>
-        </w:rPr>
-        <w:t>sers</w:t>
+        <w:t>Users</w:t>
+      </w:r>
+      <w:r>
+        <w:rPr>
+          <w:rFonts w:ascii="Arial" w:eastAsia="MS Mincho" w:hAnsi="Arial" w:cs="Arial"/>
+          <w:color w:val="3B3838" w:themeColor="background2" w:themeShade="40"/>
+          <w:shd w:val="clear" w:color="auto" w:fill="FFFFFF"/>
+        </w:rPr>
+        <w:t xml:space="preserve"> can </w:t>
+      </w:r>
+      <w:r>
+        <w:rPr>
+          <w:rFonts w:ascii="Arial" w:eastAsia="MS Mincho" w:hAnsi="Arial" w:cs="Arial"/>
+          <w:color w:val="3B3838" w:themeColor="background2" w:themeShade="40"/>
+          <w:shd w:val="clear" w:color="auto" w:fill="FFFFFF"/>
+        </w:rPr>
+        <w:t xml:space="preserve">also </w:t>
+      </w:r>
+      <w:r>
+        <w:rPr>
+          <w:rFonts w:ascii="Arial" w:eastAsia="MS Mincho" w:hAnsi="Arial" w:cs="Arial"/>
+          <w:color w:val="3B3838" w:themeColor="background2" w:themeShade="40"/>
+          <w:shd w:val="clear" w:color="auto" w:fill="FFFFFF"/>
+        </w:rPr>
+        <w:t xml:space="preserve">mark a letter as important reminding them to </w:t>
+      </w:r>
+      <w:r>
+        <w:rPr>
+          <w:rFonts w:ascii="Arial" w:eastAsia="MS Mincho" w:hAnsi="Arial" w:cs="Arial"/>
+          <w:color w:val="3B3838" w:themeColor="background2" w:themeShade="40"/>
+          <w:shd w:val="clear" w:color="auto" w:fill="FFFFFF"/>
+        </w:rPr>
+        <w:t xml:space="preserve">handle </w:t>
+      </w:r>
+      <w:r>
+        <w:rPr>
+          <w:rFonts w:ascii="Arial" w:eastAsia="MS Mincho" w:hAnsi="Arial" w:cs="Arial" w:hint="eastAsia"/>
+          <w:color w:val="3B3838" w:themeColor="background2" w:themeShade="40"/>
+          <w:shd w:val="clear" w:color="auto" w:fill="FFFFFF"/>
+        </w:rPr>
+        <w:t>it</w:t>
       </w:r>
       <w:r>
         <w:rPr>
@@ -3259,115 +3027,19 @@
       </w:r>
       <w:r>
         <w:rPr>
-          <w:rFonts w:ascii="Arial" w:eastAsia="MS Mincho" w:hAnsi="Arial" w:cs="Arial"/>
-          <w:color w:val="3B3838" w:themeColor="background2" w:themeShade="40"/>
-          <w:shd w:val="clear" w:color="auto" w:fill="FFFFFF"/>
-        </w:rPr>
-        <w:t xml:space="preserve">can set </w:t>
-      </w:r>
-      <w:r>
-        <w:rPr>
-          <w:rFonts w:ascii="Arial" w:eastAsia="MS Mincho" w:hAnsi="Arial" w:cs="Arial"/>
-          <w:color w:val="3B3838" w:themeColor="background2" w:themeShade="40"/>
-          <w:shd w:val="clear" w:color="auto" w:fill="FFFFFF"/>
-        </w:rPr>
-        <w:t>whether</w:t>
-      </w:r>
-      <w:r>
-        <w:rPr>
-          <w:rFonts w:ascii="Arial" w:eastAsia="MS Mincho" w:hAnsi="Arial" w:cs="Arial"/>
-          <w:color w:val="3B3838" w:themeColor="background2" w:themeShade="40"/>
-          <w:shd w:val="clear" w:color="auto" w:fill="FFFFFF"/>
-        </w:rPr>
-        <w:t xml:space="preserve"> or not</w:t>
-      </w:r>
-      <w:r>
-        <w:rPr>
-          <w:rFonts w:ascii="Arial" w:eastAsia="MS Mincho" w:hAnsi="Arial" w:cs="Arial"/>
-          <w:color w:val="3B3838" w:themeColor="background2" w:themeShade="40"/>
-          <w:shd w:val="clear" w:color="auto" w:fill="FFFFFF"/>
-        </w:rPr>
-        <w:t xml:space="preserve"> to </w:t>
-      </w:r>
-      <w:r>
-        <w:rPr>
-          <w:rFonts w:ascii="Arial" w:eastAsia="MS Mincho" w:hAnsi="Arial" w:cs="Arial"/>
-          <w:color w:val="3B3838" w:themeColor="background2" w:themeShade="40"/>
-          <w:shd w:val="clear" w:color="auto" w:fill="FFFFFF"/>
-        </w:rPr>
-        <w:t>receive notification</w:t>
-      </w:r>
-      <w:r>
-        <w:rPr>
-          <w:rFonts w:ascii="Arial" w:eastAsia="MS Mincho" w:hAnsi="Arial" w:cs="Arial"/>
-          <w:color w:val="3B3838" w:themeColor="background2" w:themeShade="40"/>
-          <w:shd w:val="clear" w:color="auto" w:fill="FFFFFF"/>
-        </w:rPr>
-        <w:t>s</w:t>
-      </w:r>
-      <w:r>
-        <w:rPr>
-          <w:rFonts w:ascii="Arial" w:eastAsia="MS Mincho" w:hAnsi="Arial" w:cs="Arial"/>
-          <w:color w:val="3B3838" w:themeColor="background2" w:themeShade="40"/>
-          <w:shd w:val="clear" w:color="auto" w:fill="FFFFFF"/>
-        </w:rPr>
-        <w:t xml:space="preserve"> </w:t>
-      </w:r>
-      <w:r>
-        <w:rPr>
-          <w:rFonts w:ascii="Arial" w:eastAsia="MS Mincho" w:hAnsi="Arial" w:cs="Arial"/>
-          <w:color w:val="3B3838" w:themeColor="background2" w:themeShade="40"/>
-          <w:shd w:val="clear" w:color="auto" w:fill="FFFFFF"/>
-        </w:rPr>
-        <w:t>for</w:t>
-      </w:r>
-      <w:r>
-        <w:rPr>
-          <w:rFonts w:ascii="Arial" w:eastAsia="MS Mincho" w:hAnsi="Arial" w:cs="Arial"/>
-          <w:color w:val="3B3838" w:themeColor="background2" w:themeShade="40"/>
-          <w:shd w:val="clear" w:color="auto" w:fill="FFFFFF"/>
-        </w:rPr>
-        <w:t xml:space="preserve"> incoming letters</w:t>
-      </w:r>
-      <w:r>
-        <w:rPr>
-          <w:rFonts w:ascii="Arial" w:eastAsia="MS Mincho" w:hAnsi="Arial" w:cs="Arial"/>
-          <w:color w:val="3B3838" w:themeColor="background2" w:themeShade="40"/>
-          <w:shd w:val="clear" w:color="auto" w:fill="FFFFFF"/>
-        </w:rPr>
-        <w:t xml:space="preserve"> </w:t>
-      </w:r>
-      <w:r>
-        <w:rPr>
-          <w:rFonts w:ascii="Arial" w:eastAsia="MS Mincho" w:hAnsi="Arial" w:cs="Arial"/>
-          <w:color w:val="3B3838" w:themeColor="background2" w:themeShade="40"/>
-          <w:shd w:val="clear" w:color="auto" w:fill="FFFFFF"/>
-        </w:rPr>
-        <w:t xml:space="preserve">in </w:t>
-      </w:r>
-      <w:r>
-        <w:rPr>
-          <w:rFonts w:ascii="Arial" w:eastAsia="MS Mincho" w:hAnsi="Arial" w:cs="Arial"/>
-          <w:color w:val="3B3838" w:themeColor="background2" w:themeShade="40"/>
-          <w:shd w:val="clear" w:color="auto" w:fill="FFFFFF"/>
-        </w:rPr>
-        <w:t>each category.</w:t>
-      </w:r>
-      <w:r>
-        <w:rPr>
-          <w:rFonts w:ascii="Arial" w:eastAsia="MS Mincho" w:hAnsi="Arial" w:cs="Arial"/>
-          <w:color w:val="3B3838" w:themeColor="background2" w:themeShade="40"/>
-          <w:shd w:val="clear" w:color="auto" w:fill="FFFFFF"/>
-        </w:rPr>
-        <w:t xml:space="preserve"> In addition, energy saving mode enables </w:t>
-      </w:r>
-      <w:r>
-        <w:rPr>
-          <w:rFonts w:ascii="Arial" w:eastAsia="MS Mincho" w:hAnsi="Arial" w:cs="Arial"/>
-          <w:color w:val="3B3838" w:themeColor="background2" w:themeShade="40"/>
-          <w:shd w:val="clear" w:color="auto" w:fill="FFFFFF"/>
-        </w:rPr>
-        <w:t>the system turning off the light and the camera in the mailbox during the night in order to save energy.</w:t>
+          <w:rFonts w:ascii="Arial" w:eastAsia="MS Mincho" w:hAnsi="Arial" w:cs="Arial" w:hint="eastAsia"/>
+          <w:color w:val="3B3838" w:themeColor="background2" w:themeShade="40"/>
+          <w:shd w:val="clear" w:color="auto" w:fill="FFFFFF"/>
+        </w:rPr>
+        <w:t>later</w:t>
+      </w:r>
+      <w:r>
+        <w:rPr>
+          <w:rFonts w:ascii="Arial" w:eastAsia="MS Mincho" w:hAnsi="Arial" w:cs="Arial"/>
+          <w:color w:val="3B3838" w:themeColor="background2" w:themeShade="40"/>
+          <w:shd w:val="clear" w:color="auto" w:fill="FFFFFF"/>
+        </w:rPr>
+        <w:t>.</w:t>
       </w:r>
     </w:p>
     <w:p>
@@ -3375,7 +3047,7 @@
         <w:spacing w:line="360" w:lineRule="auto"/>
         <w:jc w:val="both"/>
         <w:rPr>
-          <w:rFonts w:ascii="Arial" w:eastAsia="MS Mincho" w:hAnsi="Arial" w:cs="Arial" w:hint="eastAsia"/>
+          <w:rFonts w:ascii="Arial" w:eastAsia="MS Mincho" w:hAnsi="Arial" w:cs="Arial"/>
           <w:color w:val="3B3838" w:themeColor="background2" w:themeShade="40"/>
           <w:shd w:val="clear" w:color="auto" w:fill="FFFFFF"/>
         </w:rPr>
@@ -3386,7 +3058,253 @@
         <w:spacing w:line="360" w:lineRule="auto"/>
         <w:jc w:val="both"/>
         <w:rPr>
-          <w:rFonts w:ascii="Arial" w:eastAsia="MS Mincho" w:hAnsi="Arial" w:cs="Arial" w:hint="eastAsia"/>
+          <w:rFonts w:ascii="Arial" w:eastAsia="MS Mincho" w:hAnsi="Arial" w:cs="Arial"/>
+          <w:color w:val="3B3838" w:themeColor="background2" w:themeShade="40"/>
+          <w:shd w:val="clear" w:color="auto" w:fill="FFFFFF"/>
+        </w:rPr>
+      </w:pPr>
+      <w:r>
+        <w:rPr>
+          <w:rFonts w:ascii="Arial" w:eastAsia="MS Mincho" w:hAnsi="Arial" w:cs="Arial"/>
+          <w:color w:val="3B3838" w:themeColor="background2" w:themeShade="40"/>
+          <w:shd w:val="clear" w:color="auto" w:fill="FFFFFF"/>
+        </w:rPr>
+        <w:t>In</w:t>
+      </w:r>
+      <w:r>
+        <w:rPr>
+          <w:rFonts w:ascii="Arial" w:eastAsia="MS Mincho" w:hAnsi="Arial" w:cs="Arial"/>
+          <w:color w:val="3B3838" w:themeColor="background2" w:themeShade="40"/>
+          <w:shd w:val="clear" w:color="auto" w:fill="FFFFFF"/>
+        </w:rPr>
+        <w:t xml:space="preserve"> settings</w:t>
+      </w:r>
+      <w:r>
+        <w:rPr>
+          <w:rFonts w:ascii="Arial" w:eastAsia="MS Mincho" w:hAnsi="Arial" w:cs="Arial"/>
+          <w:color w:val="3B3838" w:themeColor="background2" w:themeShade="40"/>
+          <w:shd w:val="clear" w:color="auto" w:fill="FFFFFF"/>
+        </w:rPr>
+        <w:t xml:space="preserve">, </w:t>
+      </w:r>
+      <w:r>
+        <w:rPr>
+          <w:rFonts w:ascii="Arial" w:eastAsia="MS Mincho" w:hAnsi="Arial" w:cs="Arial"/>
+          <w:color w:val="3B3838" w:themeColor="background2" w:themeShade="40"/>
+          <w:shd w:val="clear" w:color="auto" w:fill="FFFFFF"/>
+        </w:rPr>
+        <w:t xml:space="preserve">by </w:t>
+      </w:r>
+      <w:r>
+        <w:rPr>
+          <w:rFonts w:ascii="Arial" w:eastAsia="MS Mincho" w:hAnsi="Arial" w:cs="Arial"/>
+          <w:color w:val="3B3838" w:themeColor="background2" w:themeShade="40"/>
+          <w:shd w:val="clear" w:color="auto" w:fill="FFFFFF"/>
+        </w:rPr>
+        <w:t>using</w:t>
+      </w:r>
+      <w:r>
+        <w:rPr>
+          <w:rFonts w:ascii="Arial" w:eastAsia="MS Mincho" w:hAnsi="Arial" w:cs="Arial"/>
+          <w:color w:val="3B3838" w:themeColor="background2" w:themeShade="40"/>
+          <w:shd w:val="clear" w:color="auto" w:fill="FFFFFF"/>
+        </w:rPr>
+        <w:t xml:space="preserve"> names and addresses</w:t>
+      </w:r>
+      <w:r>
+        <w:rPr>
+          <w:rFonts w:ascii="Arial" w:eastAsia="MS Mincho" w:hAnsi="Arial" w:cs="Arial"/>
+          <w:color w:val="3B3838" w:themeColor="background2" w:themeShade="40"/>
+          <w:shd w:val="clear" w:color="auto" w:fill="FFFFFF"/>
+        </w:rPr>
+        <w:t xml:space="preserve"> provided by users</w:t>
+      </w:r>
+      <w:r>
+        <w:rPr>
+          <w:rFonts w:ascii="Arial" w:eastAsia="MS Mincho" w:hAnsi="Arial" w:cs="Arial"/>
+          <w:color w:val="3B3838" w:themeColor="background2" w:themeShade="40"/>
+          <w:shd w:val="clear" w:color="auto" w:fill="FFFFFF"/>
+        </w:rPr>
+        <w:t xml:space="preserve">, the system can filter </w:t>
+      </w:r>
+      <w:r>
+        <w:rPr>
+          <w:rFonts w:ascii="Arial" w:eastAsia="MS Mincho" w:hAnsi="Arial" w:cs="Arial"/>
+          <w:color w:val="3B3838" w:themeColor="background2" w:themeShade="40"/>
+          <w:shd w:val="clear" w:color="auto" w:fill="FFFFFF"/>
+        </w:rPr>
+        <w:t xml:space="preserve">out </w:t>
+      </w:r>
+      <w:r>
+        <w:rPr>
+          <w:rFonts w:ascii="Arial" w:eastAsia="MS Mincho" w:hAnsi="Arial" w:cs="Arial"/>
+          <w:color w:val="3B3838" w:themeColor="background2" w:themeShade="40"/>
+          <w:shd w:val="clear" w:color="auto" w:fill="FFFFFF"/>
+        </w:rPr>
+        <w:t>letters</w:t>
+      </w:r>
+      <w:r>
+        <w:rPr>
+          <w:rFonts w:ascii="Arial" w:eastAsia="MS Mincho" w:hAnsi="Arial" w:cs="Arial"/>
+          <w:color w:val="3B3838" w:themeColor="background2" w:themeShade="40"/>
+          <w:shd w:val="clear" w:color="auto" w:fill="FFFFFF"/>
+        </w:rPr>
+        <w:t xml:space="preserve"> that are not belong to them</w:t>
+      </w:r>
+      <w:r>
+        <w:rPr>
+          <w:rFonts w:ascii="Arial" w:eastAsia="MS Mincho" w:hAnsi="Arial" w:cs="Arial"/>
+          <w:color w:val="3B3838" w:themeColor="background2" w:themeShade="40"/>
+          <w:shd w:val="clear" w:color="auto" w:fill="FFFFFF"/>
+        </w:rPr>
+        <w:t>. U</w:t>
+      </w:r>
+      <w:r>
+        <w:rPr>
+          <w:rFonts w:ascii="Arial" w:eastAsia="MS Mincho" w:hAnsi="Arial" w:cs="Arial"/>
+          <w:color w:val="3B3838" w:themeColor="background2" w:themeShade="40"/>
+          <w:shd w:val="clear" w:color="auto" w:fill="FFFFFF"/>
+        </w:rPr>
+        <w:t>sers</w:t>
+      </w:r>
+      <w:r>
+        <w:rPr>
+          <w:rFonts w:ascii="Arial" w:eastAsia="MS Mincho" w:hAnsi="Arial" w:cs="Arial"/>
+          <w:color w:val="3B3838" w:themeColor="background2" w:themeShade="40"/>
+          <w:shd w:val="clear" w:color="auto" w:fill="FFFFFF"/>
+        </w:rPr>
+        <w:t xml:space="preserve"> </w:t>
+      </w:r>
+      <w:r>
+        <w:rPr>
+          <w:rFonts w:ascii="Arial" w:eastAsia="MS Mincho" w:hAnsi="Arial" w:cs="Arial"/>
+          <w:color w:val="3B3838" w:themeColor="background2" w:themeShade="40"/>
+          <w:shd w:val="clear" w:color="auto" w:fill="FFFFFF"/>
+        </w:rPr>
+        <w:t xml:space="preserve">can set </w:t>
+      </w:r>
+      <w:r>
+        <w:rPr>
+          <w:rFonts w:ascii="Arial" w:eastAsia="MS Mincho" w:hAnsi="Arial" w:cs="Arial"/>
+          <w:color w:val="3B3838" w:themeColor="background2" w:themeShade="40"/>
+          <w:shd w:val="clear" w:color="auto" w:fill="FFFFFF"/>
+        </w:rPr>
+        <w:t>whether</w:t>
+      </w:r>
+      <w:r>
+        <w:rPr>
+          <w:rFonts w:ascii="Arial" w:eastAsia="MS Mincho" w:hAnsi="Arial" w:cs="Arial"/>
+          <w:color w:val="3B3838" w:themeColor="background2" w:themeShade="40"/>
+          <w:shd w:val="clear" w:color="auto" w:fill="FFFFFF"/>
+        </w:rPr>
+        <w:t xml:space="preserve"> or not</w:t>
+      </w:r>
+      <w:r>
+        <w:rPr>
+          <w:rFonts w:ascii="Arial" w:eastAsia="MS Mincho" w:hAnsi="Arial" w:cs="Arial"/>
+          <w:color w:val="3B3838" w:themeColor="background2" w:themeShade="40"/>
+          <w:shd w:val="clear" w:color="auto" w:fill="FFFFFF"/>
+        </w:rPr>
+        <w:t xml:space="preserve"> to </w:t>
+      </w:r>
+      <w:r>
+        <w:rPr>
+          <w:rFonts w:ascii="Arial" w:eastAsia="MS Mincho" w:hAnsi="Arial" w:cs="Arial"/>
+          <w:color w:val="3B3838" w:themeColor="background2" w:themeShade="40"/>
+          <w:shd w:val="clear" w:color="auto" w:fill="FFFFFF"/>
+        </w:rPr>
+        <w:t>receive notification</w:t>
+      </w:r>
+      <w:r>
+        <w:rPr>
+          <w:rFonts w:ascii="Arial" w:eastAsia="MS Mincho" w:hAnsi="Arial" w:cs="Arial"/>
+          <w:color w:val="3B3838" w:themeColor="background2" w:themeShade="40"/>
+          <w:shd w:val="clear" w:color="auto" w:fill="FFFFFF"/>
+        </w:rPr>
+        <w:t>s</w:t>
+      </w:r>
+      <w:r>
+        <w:rPr>
+          <w:rFonts w:ascii="Arial" w:eastAsia="MS Mincho" w:hAnsi="Arial" w:cs="Arial"/>
+          <w:color w:val="3B3838" w:themeColor="background2" w:themeShade="40"/>
+          <w:shd w:val="clear" w:color="auto" w:fill="FFFFFF"/>
+        </w:rPr>
+        <w:t xml:space="preserve"> </w:t>
+      </w:r>
+      <w:r>
+        <w:rPr>
+          <w:rFonts w:ascii="Arial" w:eastAsia="MS Mincho" w:hAnsi="Arial" w:cs="Arial"/>
+          <w:color w:val="3B3838" w:themeColor="background2" w:themeShade="40"/>
+          <w:shd w:val="clear" w:color="auto" w:fill="FFFFFF"/>
+        </w:rPr>
+        <w:t>for</w:t>
+      </w:r>
+      <w:r>
+        <w:rPr>
+          <w:rFonts w:ascii="Arial" w:eastAsia="MS Mincho" w:hAnsi="Arial" w:cs="Arial"/>
+          <w:color w:val="3B3838" w:themeColor="background2" w:themeShade="40"/>
+          <w:shd w:val="clear" w:color="auto" w:fill="FFFFFF"/>
+        </w:rPr>
+        <w:t xml:space="preserve"> incoming letters</w:t>
+      </w:r>
+      <w:r>
+        <w:rPr>
+          <w:rFonts w:ascii="Arial" w:eastAsia="MS Mincho" w:hAnsi="Arial" w:cs="Arial"/>
+          <w:color w:val="3B3838" w:themeColor="background2" w:themeShade="40"/>
+          <w:shd w:val="clear" w:color="auto" w:fill="FFFFFF"/>
+        </w:rPr>
+        <w:t xml:space="preserve"> </w:t>
+      </w:r>
+      <w:r>
+        <w:rPr>
+          <w:rFonts w:ascii="Arial" w:eastAsia="MS Mincho" w:hAnsi="Arial" w:cs="Arial"/>
+          <w:color w:val="3B3838" w:themeColor="background2" w:themeShade="40"/>
+          <w:shd w:val="clear" w:color="auto" w:fill="FFFFFF"/>
+        </w:rPr>
+        <w:t xml:space="preserve">in </w:t>
+      </w:r>
+      <w:r>
+        <w:rPr>
+          <w:rFonts w:ascii="Arial" w:eastAsia="MS Mincho" w:hAnsi="Arial" w:cs="Arial"/>
+          <w:color w:val="3B3838" w:themeColor="background2" w:themeShade="40"/>
+          <w:shd w:val="clear" w:color="auto" w:fill="FFFFFF"/>
+        </w:rPr>
+        <w:t>each category.</w:t>
+      </w:r>
+      <w:r>
+        <w:rPr>
+          <w:rFonts w:ascii="Arial" w:eastAsia="MS Mincho" w:hAnsi="Arial" w:cs="Arial"/>
+          <w:color w:val="3B3838" w:themeColor="background2" w:themeShade="40"/>
+          <w:shd w:val="clear" w:color="auto" w:fill="FFFFFF"/>
+        </w:rPr>
+        <w:t xml:space="preserve"> In addition, energy saving mode enables </w:t>
+      </w:r>
+      <w:r>
+        <w:rPr>
+          <w:rFonts w:ascii="Arial" w:eastAsia="MS Mincho" w:hAnsi="Arial" w:cs="Arial"/>
+          <w:color w:val="3B3838" w:themeColor="background2" w:themeShade="40"/>
+          <w:shd w:val="clear" w:color="auto" w:fill="FFFFFF"/>
+        </w:rPr>
+        <w:t>the system turning off the light and the camera in the mailbox during the night in order to save energy.</w:t>
+      </w:r>
+    </w:p>
+    <w:p>
+      <w:pPr>
+        <w:spacing w:line="360" w:lineRule="auto"/>
+        <w:jc w:val="both"/>
+        <w:rPr>
+          <w:rFonts w:ascii="Arial" w:eastAsia="MS Mincho" w:hAnsi="Arial" w:cs="Arial"/>
+          <w:color w:val="3B3838" w:themeColor="background2" w:themeShade="40"/>
+          <w:shd w:val="clear" w:color="auto" w:fill="FFFFFF"/>
+        </w:rPr>
+      </w:pPr>
+    </w:p>
+    <w:p>
+      <w:pPr>
+        <w:spacing w:line="360" w:lineRule="auto"/>
+        <w:jc w:val="both"/>
+        <w:rPr>
+          <w:rFonts w:ascii="Arial" w:eastAsia="MS Mincho" w:hAnsi="Arial" w:cs="Arial"/>
           <w:color w:val="3B3838" w:themeColor="background2" w:themeShade="40"/>
           <w:shd w:val="clear" w:color="auto" w:fill="FFFFFF"/>
         </w:rPr>
@@ -3446,7 +3364,7 @@
       <w:pPr>
         <w:pStyle w:val="Heading1"/>
       </w:pPr>
-      <w:bookmarkStart w:id="9" w:name="_Toc494544694"/>
+      <w:bookmarkStart w:id="8" w:name="_Toc494544694"/>
       <w:r>
         <w:t>5</w:t>
       </w:r>
@@ -3456,7 +3374,7 @@
       <w:r>
         <w:t>User Interface Design mockups</w:t>
       </w:r>
-      <w:bookmarkEnd w:id="9"/>
+      <w:bookmarkEnd w:id="8"/>
     </w:p>
     <w:p>
       <w:pPr>
@@ -3597,14 +3515,14 @@
       </w:r>
       <w:r>
         <w:rPr>
-          <w:rFonts w:ascii="Arial" w:hAnsi="Arial" w:cs="Arial" w:hint="eastAsia"/>
+          <w:rFonts w:ascii="Arial" w:hAnsi="Arial" w:cs="Arial"/>
           <w:noProof/>
         </w:rPr>
         <w:drawing>
-          <wp:inline distT="0" distB="0" distL="0" distR="0" wp14:anchorId="1C005D9F" wp14:editId="3628026A">
+          <wp:inline distT="0" distB="0" distL="0" distR="0" wp14:anchorId="5774CF16" wp14:editId="7CF7AE86">
             <wp:extent cx="1836000" cy="3265200"/>
             <wp:effectExtent l="0" t="0" r="0" b="11430"/>
-            <wp:docPr id="9" name="Picture 9" descr="../../../../Desktop/FIT5140A3sketch/headsup2.png"/>
+            <wp:docPr id="2" name="Picture 2" descr="../../../../../Desktop/headsup2.png"/>
             <wp:cNvGraphicFramePr>
               <a:graphicFrameLocks xmlns:a="http://schemas.openxmlformats.org/drawingml/2006/main" noChangeAspect="1"/>
             </wp:cNvGraphicFramePr>
@@ -3612,7 +3530,7 @@
               <a:graphicData uri="http://schemas.openxmlformats.org/drawingml/2006/picture">
                 <pic:pic xmlns:pic="http://schemas.openxmlformats.org/drawingml/2006/picture">
                   <pic:nvPicPr>
-                    <pic:cNvPr id="0" name="Picture 4" descr="../../../../Desktop/FIT5140A3sketch/headsup2.png"/>
+                    <pic:cNvPr id="0" name="Picture 1" descr="../../../../../Desktop/headsup2.png"/>
                     <pic:cNvPicPr>
                       <a:picLocks noChangeAspect="1" noChangeArrowheads="1"/>
                     </pic:cNvPicPr>
@@ -3785,7 +3703,7 @@
           <w:rFonts w:ascii="Arial" w:hAnsi="Arial" w:cs="Arial"/>
           <w:noProof/>
         </w:rPr>
-        <w:t xml:space="preserve"> </w:t>
+        <w:t xml:space="preserve">  </w:t>
       </w:r>
       <w:r>
         <w:rPr>
@@ -3793,10 +3711,10 @@
           <w:noProof/>
         </w:rPr>
         <w:drawing>
-          <wp:inline distT="0" distB="0" distL="0" distR="0" wp14:anchorId="32427BAF" wp14:editId="3B8FB05B">
+          <wp:inline distT="0" distB="0" distL="0" distR="0" wp14:anchorId="06205802" wp14:editId="32B1155C">
             <wp:extent cx="1836000" cy="3265200"/>
             <wp:effectExtent l="0" t="0" r="0" b="11430"/>
-            <wp:docPr id="13" name="Picture 13" descr="../../../../Desktop/FIT5140A3sketch/iPhone%207%20Plus%20Copy%202.p"/>
+            <wp:docPr id="3" name="Picture 3" descr="../../../../../Desktop/iPhone%207%20Plus%20Copy%20"/>
             <wp:cNvGraphicFramePr>
               <a:graphicFrameLocks xmlns:a="http://schemas.openxmlformats.org/drawingml/2006/main" noChangeAspect="1"/>
             </wp:cNvGraphicFramePr>
@@ -3804,7 +3722,7 @@
               <a:graphicData uri="http://schemas.openxmlformats.org/drawingml/2006/picture">
                 <pic:pic xmlns:pic="http://schemas.openxmlformats.org/drawingml/2006/picture">
                   <pic:nvPicPr>
-                    <pic:cNvPr id="0" name="Picture 8" descr="../../../../Desktop/FIT5140A3sketch/iPhone%207%20Plus%20Copy%202.p"/>
+                    <pic:cNvPr id="0" name="Picture 2" descr="../../../../../Desktop/iPhone%207%20Plus%20Copy%20"/>
                     <pic:cNvPicPr>
                       <a:picLocks noChangeAspect="1" noChangeArrowheads="1"/>
                     </pic:cNvPicPr>
@@ -3841,13 +3759,6 @@
           </wp:inline>
         </w:drawing>
       </w:r>
-      <w:r>
-        <w:rPr>
-          <w:rFonts w:ascii="Arial" w:hAnsi="Arial" w:cs="Arial"/>
-          <w:noProof/>
-        </w:rPr>
-        <w:t xml:space="preserve"> </w:t>
-      </w:r>
     </w:p>
     <w:p>
       <w:pPr>
@@ -3870,10 +3781,10 @@
           <w:noProof/>
         </w:rPr>
         <w:drawing>
-          <wp:inline distT="0" distB="0" distL="0" distR="0" wp14:anchorId="655C3F5F" wp14:editId="6963D382">
+          <wp:inline distT="0" distB="0" distL="0" distR="0" wp14:anchorId="3855773B" wp14:editId="48C89337">
             <wp:extent cx="1836000" cy="3265200"/>
-            <wp:effectExtent l="0" t="0" r="0" b="0"/>
-            <wp:docPr id="14" name="Picture 14" descr="../../../../Desktop/FIT5140A3sketch/iPhone%207%20Plus%20Copy%2012.p"/>
+            <wp:effectExtent l="0" t="0" r="0" b="11430"/>
+            <wp:docPr id="4" name="Picture 4" descr="../../../../../Desktop/iPhone%207%20Plus%20Copy%201"/>
             <wp:cNvGraphicFramePr>
               <a:graphicFrameLocks xmlns:a="http://schemas.openxmlformats.org/drawingml/2006/main" noChangeAspect="1"/>
             </wp:cNvGraphicFramePr>
@@ -3881,7 +3792,7 @@
               <a:graphicData uri="http://schemas.openxmlformats.org/drawingml/2006/picture">
                 <pic:pic xmlns:pic="http://schemas.openxmlformats.org/drawingml/2006/picture">
                   <pic:nvPicPr>
-                    <pic:cNvPr id="0" name="Picture 9" descr="../../../../Desktop/FIT5140A3sketch/iPhone%207%20Plus%20Copy%2012.p"/>
+                    <pic:cNvPr id="0" name="Picture 3" descr="../../../../../Desktop/iPhone%207%20Plus%20Copy%201"/>
                     <pic:cNvPicPr>
                       <a:picLocks noChangeAspect="1" noChangeArrowheads="1"/>
                     </pic:cNvPicPr>
@@ -3931,10 +3842,10 @@
           <w:noProof/>
         </w:rPr>
         <w:drawing>
-          <wp:inline distT="0" distB="0" distL="0" distR="0" wp14:anchorId="1F61B9DC" wp14:editId="5E340145">
+          <wp:inline distT="0" distB="0" distL="0" distR="0" wp14:anchorId="6B34A3FE" wp14:editId="69D29214">
             <wp:extent cx="1836000" cy="3265200"/>
             <wp:effectExtent l="0" t="0" r="0" b="11430"/>
-            <wp:docPr id="16" name="Picture 16" descr="../../../../Desktop/FIT5140A3sketch/iPhone%207%20Plus%20Copy%203.p"/>
+            <wp:docPr id="5" name="Picture 5" descr="../../../../../Desktop/iPhone%207%20Plus%20Copy%201"/>
             <wp:cNvGraphicFramePr>
               <a:graphicFrameLocks xmlns:a="http://schemas.openxmlformats.org/drawingml/2006/main" noChangeAspect="1"/>
             </wp:cNvGraphicFramePr>
@@ -3942,7 +3853,7 @@
               <a:graphicData uri="http://schemas.openxmlformats.org/drawingml/2006/picture">
                 <pic:pic xmlns:pic="http://schemas.openxmlformats.org/drawingml/2006/picture">
                   <pic:nvPicPr>
-                    <pic:cNvPr id="0" name="Picture 11" descr="../../../../Desktop/FIT5140A3sketch/iPhone%207%20Plus%20Copy%203.p"/>
+                    <pic:cNvPr id="0" name="Picture 4" descr="../../../../../Desktop/iPhone%207%20Plus%20Copy%201"/>
                     <pic:cNvPicPr>
                       <a:picLocks noChangeAspect="1" noChangeArrowheads="1"/>
                     </pic:cNvPicPr>
@@ -3992,10 +3903,10 @@
           <w:noProof/>
         </w:rPr>
         <w:drawing>
-          <wp:inline distT="0" distB="0" distL="0" distR="0" wp14:anchorId="47F69CEC" wp14:editId="5AEEEC0A">
+          <wp:inline distT="0" distB="0" distL="0" distR="0" wp14:anchorId="0ED9ED28" wp14:editId="502239EA">
             <wp:extent cx="1836000" cy="3265200"/>
-            <wp:effectExtent l="0" t="0" r="0" b="0"/>
-            <wp:docPr id="21" name="Picture 21" descr="../../../../Desktop/FIT5140A3sketch/iPhone%207%20Plus%20Copy%208.p"/>
+            <wp:effectExtent l="0" t="0" r="0" b="11430"/>
+            <wp:docPr id="6" name="Picture 6" descr="../../../../../Desktop/iPhone%207%20Plus%20Copy%201"/>
             <wp:cNvGraphicFramePr>
               <a:graphicFrameLocks xmlns:a="http://schemas.openxmlformats.org/drawingml/2006/main" noChangeAspect="1"/>
             </wp:cNvGraphicFramePr>
@@ -4003,7 +3914,7 @@
               <a:graphicData uri="http://schemas.openxmlformats.org/drawingml/2006/picture">
                 <pic:pic xmlns:pic="http://schemas.openxmlformats.org/drawingml/2006/picture">
                   <pic:nvPicPr>
-                    <pic:cNvPr id="0" name="Picture 16" descr="../../../../Desktop/FIT5140A3sketch/iPhone%207%20Plus%20Copy%208.p"/>
+                    <pic:cNvPr id="0" name="Picture 5" descr="../../../../../Desktop/iPhone%207%20Plus%20Copy%201"/>
                     <pic:cNvPicPr>
                       <a:picLocks noChangeAspect="1" noChangeArrowheads="1"/>
                     </pic:cNvPicPr>
@@ -4040,6 +3951,8 @@
           </wp:inline>
         </w:drawing>
       </w:r>
+      <w:bookmarkStart w:id="9" w:name="_GoBack"/>
+      <w:bookmarkEnd w:id="9"/>
     </w:p>
     <w:p>
       <w:pPr>
@@ -4062,10 +3975,10 @@
           <w:noProof/>
         </w:rPr>
         <w:drawing>
-          <wp:inline distT="0" distB="0" distL="0" distR="0" wp14:anchorId="37B7A520" wp14:editId="1B469AF6">
+          <wp:inline distT="0" distB="0" distL="0" distR="0" wp14:anchorId="3E174CE7" wp14:editId="511557D7">
             <wp:extent cx="1836000" cy="3265200"/>
             <wp:effectExtent l="0" t="0" r="0" b="11430"/>
-            <wp:docPr id="18" name="Picture 18" descr="../../../../Desktop/FIT5140A3sketch/iPhone%207%20Plus%20Copy%205.p"/>
+            <wp:docPr id="8" name="Picture 8" descr="../../../../../Desktop/iPhone%207%20Plus%20Copy%201"/>
             <wp:cNvGraphicFramePr>
               <a:graphicFrameLocks xmlns:a="http://schemas.openxmlformats.org/drawingml/2006/main" noChangeAspect="1"/>
             </wp:cNvGraphicFramePr>
@@ -4073,7 +3986,7 @@
               <a:graphicData uri="http://schemas.openxmlformats.org/drawingml/2006/picture">
                 <pic:pic xmlns:pic="http://schemas.openxmlformats.org/drawingml/2006/picture">
                   <pic:nvPicPr>
-                    <pic:cNvPr id="0" name="Picture 13" descr="../../../../Desktop/FIT5140A3sketch/iPhone%207%20Plus%20Copy%205.p"/>
+                    <pic:cNvPr id="0" name="Picture 6" descr="../../../../../Desktop/iPhone%207%20Plus%20Copy%201"/>
                     <pic:cNvPicPr>
                       <a:picLocks noChangeAspect="1" noChangeArrowheads="1"/>
                     </pic:cNvPicPr>
@@ -4123,10 +4036,10 @@
           <w:noProof/>
         </w:rPr>
         <w:drawing>
-          <wp:inline distT="0" distB="0" distL="0" distR="0" wp14:anchorId="2725A9FA" wp14:editId="6AF690A4">
+          <wp:inline distT="0" distB="0" distL="0" distR="0" wp14:anchorId="32F3ACB6" wp14:editId="49358BEC">
             <wp:extent cx="1836000" cy="3265200"/>
             <wp:effectExtent l="0" t="0" r="0" b="11430"/>
-            <wp:docPr id="19" name="Picture 19" descr="../../../../Desktop/FIT5140A3sketch/iPhone%207%20Plus%20Copy%206.p"/>
+            <wp:docPr id="16" name="Picture 16" descr="../../../../Desktop/FIT5140A3sketch/iPhone%207%20Plus%20Copy%203.p"/>
             <wp:cNvGraphicFramePr>
               <a:graphicFrameLocks xmlns:a="http://schemas.openxmlformats.org/drawingml/2006/main" noChangeAspect="1"/>
             </wp:cNvGraphicFramePr>
@@ -4134,7 +4047,7 @@
               <a:graphicData uri="http://schemas.openxmlformats.org/drawingml/2006/picture">
                 <pic:pic xmlns:pic="http://schemas.openxmlformats.org/drawingml/2006/picture">
                   <pic:nvPicPr>
-                    <pic:cNvPr id="0" name="Picture 14" descr="../../../../Desktop/FIT5140A3sketch/iPhone%207%20Plus%20Copy%206.p"/>
+                    <pic:cNvPr id="0" name="Picture 11" descr="../../../../Desktop/FIT5140A3sketch/iPhone%207%20Plus%20Copy%203.p"/>
                     <pic:cNvPicPr>
                       <a:picLocks noChangeAspect="1" noChangeArrowheads="1"/>
                     </pic:cNvPicPr>
@@ -4184,10 +4097,10 @@
           <w:noProof/>
         </w:rPr>
         <w:drawing>
-          <wp:inline distT="0" distB="0" distL="0" distR="0" wp14:anchorId="1A823149" wp14:editId="0FA9799E">
+          <wp:inline distT="0" distB="0" distL="0" distR="0" wp14:anchorId="47F69CEC" wp14:editId="5AEEEC0A">
             <wp:extent cx="1836000" cy="3265200"/>
-            <wp:effectExtent l="0" t="0" r="0" b="11430"/>
-            <wp:docPr id="17" name="Picture 17" descr="../../../../Desktop/FIT5140A3sketch/iPhone%207%20Plus%20Copy%204.p"/>
+            <wp:effectExtent l="0" t="0" r="0" b="0"/>
+            <wp:docPr id="21" name="Picture 21" descr="../../../../Desktop/FIT5140A3sketch/iPhone%207%20Plus%20Copy%208.p"/>
             <wp:cNvGraphicFramePr>
               <a:graphicFrameLocks xmlns:a="http://schemas.openxmlformats.org/drawingml/2006/main" noChangeAspect="1"/>
             </wp:cNvGraphicFramePr>
@@ -4195,7 +4108,7 @@
               <a:graphicData uri="http://schemas.openxmlformats.org/drawingml/2006/picture">
                 <pic:pic xmlns:pic="http://schemas.openxmlformats.org/drawingml/2006/picture">
                   <pic:nvPicPr>
-                    <pic:cNvPr id="0" name="Picture 12" descr="../../../../Desktop/FIT5140A3sketch/iPhone%207%20Plus%20Copy%204.p"/>
+                    <pic:cNvPr id="0" name="Picture 16" descr="../../../../Desktop/FIT5140A3sketch/iPhone%207%20Plus%20Copy%208.p"/>
                     <pic:cNvPicPr>
                       <a:picLocks noChangeAspect="1" noChangeArrowheads="1"/>
                     </pic:cNvPicPr>
@@ -4232,13 +4145,6 @@
           </wp:inline>
         </w:drawing>
       </w:r>
-      <w:r>
-        <w:rPr>
-          <w:rFonts w:ascii="Arial" w:hAnsi="Arial" w:cs="Arial"/>
-          <w:noProof/>
-        </w:rPr>
-        <w:t xml:space="preserve"> </w:t>
-      </w:r>
     </w:p>
     <w:p>
       <w:pPr>
@@ -4261,10 +4167,10 @@
           <w:noProof/>
         </w:rPr>
         <w:drawing>
-          <wp:inline distT="0" distB="0" distL="0" distR="0" wp14:anchorId="581C3CDF" wp14:editId="4E581D83">
+          <wp:inline distT="0" distB="0" distL="0" distR="0" wp14:anchorId="37B7A520" wp14:editId="1B469AF6">
             <wp:extent cx="1836000" cy="3265200"/>
             <wp:effectExtent l="0" t="0" r="0" b="11430"/>
-            <wp:docPr id="20" name="Picture 20" descr="../../../../Desktop/FIT5140A3sketch/iPhone%207%20Plus%20Copy%207.p"/>
+            <wp:docPr id="18" name="Picture 18" descr="../../../../Desktop/FIT5140A3sketch/iPhone%207%20Plus%20Copy%205.p"/>
             <wp:cNvGraphicFramePr>
               <a:graphicFrameLocks xmlns:a="http://schemas.openxmlformats.org/drawingml/2006/main" noChangeAspect="1"/>
             </wp:cNvGraphicFramePr>
@@ -4272,7 +4178,7 @@
               <a:graphicData uri="http://schemas.openxmlformats.org/drawingml/2006/picture">
                 <pic:pic xmlns:pic="http://schemas.openxmlformats.org/drawingml/2006/picture">
                   <pic:nvPicPr>
-                    <pic:cNvPr id="0" name="Picture 15" descr="../../../../Desktop/FIT5140A3sketch/iPhone%207%20Plus%20Copy%207.p"/>
+                    <pic:cNvPr id="0" name="Picture 13" descr="../../../../Desktop/FIT5140A3sketch/iPhone%207%20Plus%20Copy%205.p"/>
                     <pic:cNvPicPr>
                       <a:picLocks noChangeAspect="1" noChangeArrowheads="1"/>
                     </pic:cNvPicPr>
@@ -4309,6 +4215,205 @@
           </wp:inline>
         </w:drawing>
       </w:r>
+      <w:r>
+        <w:rPr>
+          <w:rFonts w:ascii="Arial" w:hAnsi="Arial" w:cs="Arial"/>
+          <w:noProof/>
+        </w:rPr>
+        <w:t xml:space="preserve"> </w:t>
+      </w:r>
+      <w:r>
+        <w:rPr>
+          <w:rFonts w:ascii="Arial" w:hAnsi="Arial" w:cs="Arial"/>
+          <w:noProof/>
+        </w:rPr>
+        <w:drawing>
+          <wp:inline distT="0" distB="0" distL="0" distR="0" wp14:anchorId="2725A9FA" wp14:editId="6AF690A4">
+            <wp:extent cx="1836000" cy="3265200"/>
+            <wp:effectExtent l="0" t="0" r="0" b="11430"/>
+            <wp:docPr id="19" name="Picture 19" descr="../../../../Desktop/FIT5140A3sketch/iPhone%207%20Plus%20Copy%206.p"/>
+            <wp:cNvGraphicFramePr>
+              <a:graphicFrameLocks xmlns:a="http://schemas.openxmlformats.org/drawingml/2006/main" noChangeAspect="1"/>
+            </wp:cNvGraphicFramePr>
+            <a:graphic xmlns:a="http://schemas.openxmlformats.org/drawingml/2006/main">
+              <a:graphicData uri="http://schemas.openxmlformats.org/drawingml/2006/picture">
+                <pic:pic xmlns:pic="http://schemas.openxmlformats.org/drawingml/2006/picture">
+                  <pic:nvPicPr>
+                    <pic:cNvPr id="0" name="Picture 14" descr="../../../../Desktop/FIT5140A3sketch/iPhone%207%20Plus%20Copy%206.p"/>
+                    <pic:cNvPicPr>
+                      <a:picLocks noChangeAspect="1" noChangeArrowheads="1"/>
+                    </pic:cNvPicPr>
+                  </pic:nvPicPr>
+                  <pic:blipFill>
+                    <a:blip r:embed="rId22">
+                      <a:extLst>
+                        <a:ext uri="{28A0092B-C50C-407E-A947-70E740481C1C}">
+                          <a14:useLocalDpi xmlns:a14="http://schemas.microsoft.com/office/drawing/2010/main" val="0"/>
+                        </a:ext>
+                      </a:extLst>
+                    </a:blip>
+                    <a:srcRect/>
+                    <a:stretch>
+                      <a:fillRect/>
+                    </a:stretch>
+                  </pic:blipFill>
+                  <pic:spPr bwMode="auto">
+                    <a:xfrm>
+                      <a:off x="0" y="0"/>
+                      <a:ext cx="1836000" cy="3265200"/>
+                    </a:xfrm>
+                    <a:prstGeom prst="rect">
+                      <a:avLst/>
+                    </a:prstGeom>
+                    <a:noFill/>
+                    <a:ln>
+                      <a:noFill/>
+                    </a:ln>
+                  </pic:spPr>
+                </pic:pic>
+              </a:graphicData>
+            </a:graphic>
+          </wp:inline>
+        </w:drawing>
+      </w:r>
+      <w:r>
+        <w:rPr>
+          <w:rFonts w:ascii="Arial" w:hAnsi="Arial" w:cs="Arial"/>
+          <w:noProof/>
+        </w:rPr>
+        <w:t xml:space="preserve"> </w:t>
+      </w:r>
+      <w:r>
+        <w:rPr>
+          <w:rFonts w:ascii="Arial" w:hAnsi="Arial" w:cs="Arial"/>
+          <w:noProof/>
+        </w:rPr>
+        <w:drawing>
+          <wp:inline distT="0" distB="0" distL="0" distR="0" wp14:anchorId="1A823149" wp14:editId="0FA9799E">
+            <wp:extent cx="1836000" cy="3265200"/>
+            <wp:effectExtent l="0" t="0" r="0" b="11430"/>
+            <wp:docPr id="17" name="Picture 17" descr="../../../../Desktop/FIT5140A3sketch/iPhone%207%20Plus%20Copy%204.p"/>
+            <wp:cNvGraphicFramePr>
+              <a:graphicFrameLocks xmlns:a="http://schemas.openxmlformats.org/drawingml/2006/main" noChangeAspect="1"/>
+            </wp:cNvGraphicFramePr>
+            <a:graphic xmlns:a="http://schemas.openxmlformats.org/drawingml/2006/main">
+              <a:graphicData uri="http://schemas.openxmlformats.org/drawingml/2006/picture">
+                <pic:pic xmlns:pic="http://schemas.openxmlformats.org/drawingml/2006/picture">
+                  <pic:nvPicPr>
+                    <pic:cNvPr id="0" name="Picture 12" descr="../../../../Desktop/FIT5140A3sketch/iPhone%207%20Plus%20Copy%204.p"/>
+                    <pic:cNvPicPr>
+                      <a:picLocks noChangeAspect="1" noChangeArrowheads="1"/>
+                    </pic:cNvPicPr>
+                  </pic:nvPicPr>
+                  <pic:blipFill>
+                    <a:blip r:embed="rId23">
+                      <a:extLst>
+                        <a:ext uri="{28A0092B-C50C-407E-A947-70E740481C1C}">
+                          <a14:useLocalDpi xmlns:a14="http://schemas.microsoft.com/office/drawing/2010/main" val="0"/>
+                        </a:ext>
+                      </a:extLst>
+                    </a:blip>
+                    <a:srcRect/>
+                    <a:stretch>
+                      <a:fillRect/>
+                    </a:stretch>
+                  </pic:blipFill>
+                  <pic:spPr bwMode="auto">
+                    <a:xfrm>
+                      <a:off x="0" y="0"/>
+                      <a:ext cx="1836000" cy="3265200"/>
+                    </a:xfrm>
+                    <a:prstGeom prst="rect">
+                      <a:avLst/>
+                    </a:prstGeom>
+                    <a:noFill/>
+                    <a:ln>
+                      <a:noFill/>
+                    </a:ln>
+                  </pic:spPr>
+                </pic:pic>
+              </a:graphicData>
+            </a:graphic>
+          </wp:inline>
+        </w:drawing>
+      </w:r>
+      <w:r>
+        <w:rPr>
+          <w:rFonts w:ascii="Arial" w:hAnsi="Arial" w:cs="Arial"/>
+          <w:noProof/>
+        </w:rPr>
+        <w:t xml:space="preserve"> </w:t>
+      </w:r>
+    </w:p>
+    <w:p>
+      <w:pPr>
+        <w:rPr>
+          <w:rFonts w:ascii="Arial" w:hAnsi="Arial" w:cs="Arial"/>
+          <w:noProof/>
+        </w:rPr>
+      </w:pPr>
+    </w:p>
+    <w:p>
+      <w:pPr>
+        <w:rPr>
+          <w:rFonts w:ascii="Arial" w:hAnsi="Arial" w:cs="Arial"/>
+          <w:noProof/>
+        </w:rPr>
+      </w:pPr>
+      <w:r>
+        <w:rPr>
+          <w:rFonts w:ascii="Arial" w:hAnsi="Arial" w:cs="Arial"/>
+          <w:noProof/>
+        </w:rPr>
+        <w:drawing>
+          <wp:inline distT="0" distB="0" distL="0" distR="0" wp14:anchorId="581C3CDF" wp14:editId="4E581D83">
+            <wp:extent cx="1836000" cy="3265200"/>
+            <wp:effectExtent l="0" t="0" r="0" b="11430"/>
+            <wp:docPr id="20" name="Picture 20" descr="../../../../Desktop/FIT5140A3sketch/iPhone%207%20Plus%20Copy%207.p"/>
+            <wp:cNvGraphicFramePr>
+              <a:graphicFrameLocks xmlns:a="http://schemas.openxmlformats.org/drawingml/2006/main" noChangeAspect="1"/>
+            </wp:cNvGraphicFramePr>
+            <a:graphic xmlns:a="http://schemas.openxmlformats.org/drawingml/2006/main">
+              <a:graphicData uri="http://schemas.openxmlformats.org/drawingml/2006/picture">
+                <pic:pic xmlns:pic="http://schemas.openxmlformats.org/drawingml/2006/picture">
+                  <pic:nvPicPr>
+                    <pic:cNvPr id="0" name="Picture 15" descr="../../../../Desktop/FIT5140A3sketch/iPhone%207%20Plus%20Copy%207.p"/>
+                    <pic:cNvPicPr>
+                      <a:picLocks noChangeAspect="1" noChangeArrowheads="1"/>
+                    </pic:cNvPicPr>
+                  </pic:nvPicPr>
+                  <pic:blipFill>
+                    <a:blip r:embed="rId24">
+                      <a:extLst>
+                        <a:ext uri="{28A0092B-C50C-407E-A947-70E740481C1C}">
+                          <a14:useLocalDpi xmlns:a14="http://schemas.microsoft.com/office/drawing/2010/main" val="0"/>
+                        </a:ext>
+                      </a:extLst>
+                    </a:blip>
+                    <a:srcRect/>
+                    <a:stretch>
+                      <a:fillRect/>
+                    </a:stretch>
+                  </pic:blipFill>
+                  <pic:spPr bwMode="auto">
+                    <a:xfrm>
+                      <a:off x="0" y="0"/>
+                      <a:ext cx="1836000" cy="3265200"/>
+                    </a:xfrm>
+                    <a:prstGeom prst="rect">
+                      <a:avLst/>
+                    </a:prstGeom>
+                    <a:noFill/>
+                    <a:ln>
+                      <a:noFill/>
+                    </a:ln>
+                  </pic:spPr>
+                </pic:pic>
+              </a:graphicData>
+            </a:graphic>
+          </wp:inline>
+        </w:drawing>
+      </w:r>
     </w:p>
     <w:p>
       <w:pPr>
@@ -4410,7 +4515,7 @@
                     </pic:cNvPicPr>
                   </pic:nvPicPr>
                   <pic:blipFill>
-                    <a:blip r:embed="rId22" cstate="print">
+                    <a:blip r:embed="rId25" cstate="print">
                       <a:extLst>
                         <a:ext uri="{28A0092B-C50C-407E-A947-70E740481C1C}">
                           <a14:useLocalDpi xmlns:a14="http://schemas.microsoft.com/office/drawing/2010/main" val="0"/>
@@ -4466,7 +4571,7 @@
       <w:pPr>
         <w:jc w:val="center"/>
         <w:rPr>
-          <w:rFonts w:ascii="Arial" w:hAnsi="Arial" w:cs="Arial" w:hint="eastAsia"/>
+          <w:rFonts w:ascii="Arial" w:hAnsi="Arial" w:cs="Arial"/>
           <w:noProof/>
           <w:sz w:val="22"/>
           <w:szCs w:val="22"/>
@@ -4525,8 +4630,8 @@
       </w:r>
     </w:p>
     <w:sectPr>
-      <w:footerReference w:type="even" r:id="rId23"/>
-      <w:footerReference w:type="default" r:id="rId24"/>
+      <w:footerReference w:type="even" r:id="rId26"/>
+      <w:footerReference w:type="default" r:id="rId27"/>
       <w:pgSz w:w="11900" w:h="16840"/>
       <w:pgMar w:top="1440" w:right="1440" w:bottom="1440" w:left="1440" w:header="708" w:footer="708" w:gutter="0"/>
       <w:pgNumType w:start="1"/>
@@ -4628,7 +4733,7 @@
         <w:rStyle w:val="PageNumber"/>
         <w:noProof/>
       </w:rPr>
-      <w:t>5</w:t>
+      <w:t>8</w:t>
     </w:r>
     <w:r>
       <w:rPr>
@@ -5691,7 +5796,7 @@
 </file>
 
 <file path=customXml/itemProps2.xml><?xml version="1.0" encoding="utf-8"?>
-<ds:datastoreItem xmlns:ds="http://schemas.openxmlformats.org/officeDocument/2006/customXml" ds:itemID="{16F49234-59D6-A444-B6DC-C4AB309E9CCE}">
+<ds:datastoreItem xmlns:ds="http://schemas.openxmlformats.org/officeDocument/2006/customXml" ds:itemID="{4253E6AC-9638-6448-95E4-BC01C570D5E7}">
   <ds:schemaRefs>
     <ds:schemaRef ds:uri="http://schemas.openxmlformats.org/officeDocument/2006/bibliography"/>
   </ds:schemaRefs>

</xml_diff>

<commit_message>
Fixed grammar issues in proposal
</commit_message>
<xml_diff>
--- a/proposal.docx
+++ b/proposal.docx
@@ -1223,11 +1223,11 @@
       </w:r>
       <w:r>
         <w:rPr>
-          <w:rFonts w:ascii="Arial" w:eastAsia="MS Mincho" w:hAnsi="Arial" w:cs="Arial" w:hint="eastAsia"/>
-          <w:color w:val="3B3838" w:themeColor="background2" w:themeShade="40"/>
-          <w:shd w:val="clear" w:color="auto" w:fill="FFFFFF"/>
-        </w:rPr>
-        <w:t>for</w:t>
+          <w:rFonts w:ascii="Arial" w:eastAsia="MS Mincho" w:hAnsi="Arial" w:cs="Arial"/>
+          <w:color w:val="3B3838" w:themeColor="background2" w:themeShade="40"/>
+          <w:shd w:val="clear" w:color="auto" w:fill="FFFFFF"/>
+        </w:rPr>
+        <w:t>in</w:t>
       </w:r>
       <w:r>
         <w:rPr>
@@ -2200,16 +2200,16 @@
       </w:pPr>
       <w:r>
         <w:rPr>
-          <w:rFonts w:ascii="Arial" w:eastAsia="MS Mincho" w:hAnsi="Arial" w:cs="Arial" w:hint="eastAsia"/>
+          <w:rFonts w:ascii="Arial" w:eastAsia="MS Mincho" w:hAnsi="Arial" w:cs="Arial"/>
           <w:noProof/>
           <w:color w:val="3B3838" w:themeColor="background2" w:themeShade="40"/>
           <w:shd w:val="clear" w:color="auto" w:fill="FFFFFF"/>
         </w:rPr>
         <w:drawing>
-          <wp:inline distT="0" distB="0" distL="0" distR="0" wp14:anchorId="36504F4B" wp14:editId="02DD50CA">
-            <wp:extent cx="5723255" cy="7399655"/>
-            <wp:effectExtent l="0" t="0" r="0" b="0"/>
-            <wp:docPr id="1" name="Picture 1" descr="architecture.png"/>
+          <wp:inline distT="0" distB="0" distL="0" distR="0" wp14:anchorId="44B82E54" wp14:editId="07FC7051">
+            <wp:extent cx="5721350" cy="7404100"/>
+            <wp:effectExtent l="0" t="0" r="0" b="12700"/>
+            <wp:docPr id="13" name="Picture 13" descr="../../../Desktop/image.png"/>
             <wp:cNvGraphicFramePr>
               <a:graphicFrameLocks xmlns:a="http://schemas.openxmlformats.org/drawingml/2006/main" noChangeAspect="1"/>
             </wp:cNvGraphicFramePr>
@@ -2217,7 +2217,7 @@
               <a:graphicData uri="http://schemas.openxmlformats.org/drawingml/2006/picture">
                 <pic:pic xmlns:pic="http://schemas.openxmlformats.org/drawingml/2006/picture">
                   <pic:nvPicPr>
-                    <pic:cNvPr id="0" name="Picture 1" descr="architecture.png"/>
+                    <pic:cNvPr id="0" name="Picture 2" descr="../../../Desktop/image.png"/>
                     <pic:cNvPicPr>
                       <a:picLocks noChangeAspect="1" noChangeArrowheads="1"/>
                     </pic:cNvPicPr>
@@ -2238,7 +2238,7 @@
                   <pic:spPr bwMode="auto">
                     <a:xfrm>
                       <a:off x="0" y="0"/>
-                      <a:ext cx="5723255" cy="7399655"/>
+                      <a:ext cx="5721350" cy="7404100"/>
                     </a:xfrm>
                     <a:prstGeom prst="rect">
                       <a:avLst/>
@@ -2369,7 +2369,7 @@
           <w:szCs w:val="22"/>
           <w:shd w:val="clear" w:color="auto" w:fill="FFFFFF"/>
         </w:rPr>
-        <w:t xml:space="preserve"> using Python and OpenCV to detect a mail is arrived. The Raspberry Pi publishes a message containing the photo of the received mail to the server via MQTT protocol. The server will </w:t>
+        <w:t xml:space="preserve"> using Python and OpenCV to detect a mail is arrived. The Raspberry Pi </w:t>
       </w:r>
       <w:r>
         <w:rPr>
@@ -2379,7 +2379,77 @@
           <w:szCs w:val="22"/>
           <w:shd w:val="clear" w:color="auto" w:fill="FFFFFF"/>
         </w:rPr>
-        <w:t>send a request to Google Vision API via HTTP protocol to analyse the photo. Then, some post-processes will be done before a notification can be send to the mobile phone. ExpressJS is used to handle user setting changes from the mobile phone.</w:t>
+        <w:t>sends</w:t>
+      </w:r>
+      <w:r>
+        <w:rPr>
+          <w:rFonts w:ascii="Arial" w:eastAsia="MS Mincho" w:hAnsi="Arial" w:cs="Arial"/>
+          <w:color w:val="3B3838" w:themeColor="background2" w:themeShade="40"/>
+          <w:sz w:val="22"/>
+          <w:szCs w:val="22"/>
+          <w:shd w:val="clear" w:color="auto" w:fill="FFFFFF"/>
+        </w:rPr>
+        <w:t xml:space="preserve"> a message containing the photo of the received mail to the server via </w:t>
+      </w:r>
+      <w:r>
+        <w:rPr>
+          <w:rFonts w:ascii="Arial" w:eastAsia="MS Mincho" w:hAnsi="Arial" w:cs="Arial"/>
+          <w:color w:val="3B3838" w:themeColor="background2" w:themeShade="40"/>
+          <w:sz w:val="22"/>
+          <w:szCs w:val="22"/>
+          <w:shd w:val="clear" w:color="auto" w:fill="FFFFFF"/>
+        </w:rPr>
+        <w:t>socket connection</w:t>
+      </w:r>
+      <w:r>
+        <w:rPr>
+          <w:rFonts w:ascii="Arial" w:eastAsia="MS Mincho" w:hAnsi="Arial" w:cs="Arial"/>
+          <w:color w:val="3B3838" w:themeColor="background2" w:themeShade="40"/>
+          <w:sz w:val="22"/>
+          <w:szCs w:val="22"/>
+          <w:shd w:val="clear" w:color="auto" w:fill="FFFFFF"/>
+        </w:rPr>
+        <w:t xml:space="preserve">. The server will </w:t>
+      </w:r>
+      <w:r>
+        <w:rPr>
+          <w:rFonts w:ascii="Arial" w:eastAsia="MS Mincho" w:hAnsi="Arial" w:cs="Arial"/>
+          <w:color w:val="3B3838" w:themeColor="background2" w:themeShade="40"/>
+          <w:sz w:val="22"/>
+          <w:szCs w:val="22"/>
+          <w:shd w:val="clear" w:color="auto" w:fill="FFFFFF"/>
+        </w:rPr>
+        <w:t>send a request to Google Vision API via HTTP protocol to analyse the photo. Then, some post-processes will be done before a notification can be send to the mobile phone</w:t>
+      </w:r>
+      <w:r>
+        <w:rPr>
+          <w:rFonts w:ascii="Arial" w:eastAsia="MS Mincho" w:hAnsi="Arial" w:cs="Arial"/>
+          <w:color w:val="3B3838" w:themeColor="background2" w:themeShade="40"/>
+          <w:sz w:val="22"/>
+          <w:szCs w:val="22"/>
+          <w:shd w:val="clear" w:color="auto" w:fill="FFFFFF"/>
+        </w:rPr>
+        <w:t xml:space="preserve"> via MQTT</w:t>
+      </w:r>
+      <w:r>
+        <w:rPr>
+          <w:rFonts w:ascii="Arial" w:eastAsia="MS Mincho" w:hAnsi="Arial" w:cs="Arial"/>
+          <w:color w:val="3B3838" w:themeColor="background2" w:themeShade="40"/>
+          <w:sz w:val="22"/>
+          <w:szCs w:val="22"/>
+          <w:shd w:val="clear" w:color="auto" w:fill="FFFFFF"/>
+        </w:rPr>
+        <w:t>. ExpressJS is used to handle user settin</w:t>
+      </w:r>
+      <w:r>
+        <w:rPr>
+          <w:rFonts w:ascii="Arial" w:eastAsia="MS Mincho" w:hAnsi="Arial" w:cs="Arial"/>
+          <w:color w:val="3B3838" w:themeColor="background2" w:themeShade="40"/>
+          <w:sz w:val="22"/>
+          <w:szCs w:val="22"/>
+          <w:shd w:val="clear" w:color="auto" w:fill="FFFFFF"/>
+        </w:rPr>
+        <w:t>g changes from the mobile phone and requests for history mails.</w:t>
       </w:r>
     </w:p>
     <w:p/>
@@ -2897,7 +2967,6 @@
         <w:rPr>
           <w:rFonts w:ascii="Arial" w:eastAsia="MS Mincho" w:hAnsi="Arial" w:cs="Arial"/>
           <w:color w:val="3B3838" w:themeColor="background2" w:themeShade="40"/>
-          <w:u w:val="single"/>
           <w:shd w:val="clear" w:color="auto" w:fill="FFFFFF"/>
         </w:rPr>
         <w:t>t</w:t>
@@ -2906,7 +2975,6 @@
         <w:rPr>
           <w:rFonts w:ascii="Arial" w:eastAsia="MS Mincho" w:hAnsi="Arial" w:cs="Arial"/>
           <w:color w:val="3B3838" w:themeColor="background2" w:themeShade="40"/>
-          <w:u w:val="single"/>
           <w:shd w:val="clear" w:color="auto" w:fill="FFFFFF"/>
         </w:rPr>
         <w:t xml:space="preserve">hey can report issues </w:t>
@@ -2915,25 +2983,46 @@
         <w:rPr>
           <w:rFonts w:ascii="Arial" w:eastAsia="MS Mincho" w:hAnsi="Arial" w:cs="Arial"/>
           <w:color w:val="3B3838" w:themeColor="background2" w:themeShade="40"/>
-          <w:u w:val="single"/>
-          <w:shd w:val="clear" w:color="auto" w:fill="FFFFFF"/>
-        </w:rPr>
-        <w:t>in order to improve the app.</w:t>
-      </w:r>
-      <w:r>
-        <w:rPr>
-          <w:rFonts w:ascii="Arial" w:eastAsia="MS Mincho" w:hAnsi="Arial" w:cs="Arial"/>
-          <w:color w:val="3B3838" w:themeColor="background2" w:themeShade="40"/>
-          <w:u w:val="single"/>
-          <w:shd w:val="clear" w:color="auto" w:fill="FFFFFF"/>
-        </w:rPr>
-        <w:t xml:space="preserve"> The default issues include incorrect category, photo incorrect display and incorrect </w:t>
-      </w:r>
-      <w:r>
-        <w:rPr>
-          <w:rFonts w:ascii="Arial" w:eastAsia="MS Mincho" w:hAnsi="Arial" w:cs="Arial"/>
-          <w:color w:val="3B3838" w:themeColor="background2" w:themeShade="40"/>
-          <w:u w:val="single"/>
+          <w:shd w:val="clear" w:color="auto" w:fill="FFFFFF"/>
+        </w:rPr>
+        <w:t>to correct the information and help developers</w:t>
+      </w:r>
+      <w:r>
+        <w:rPr>
+          <w:rFonts w:ascii="Arial" w:eastAsia="MS Mincho" w:hAnsi="Arial" w:cs="Arial"/>
+          <w:color w:val="3B3838" w:themeColor="background2" w:themeShade="40"/>
+          <w:shd w:val="clear" w:color="auto" w:fill="FFFFFF"/>
+        </w:rPr>
+        <w:t xml:space="preserve"> to improve the app.</w:t>
+      </w:r>
+      <w:r>
+        <w:rPr>
+          <w:rFonts w:ascii="Arial" w:eastAsia="MS Mincho" w:hAnsi="Arial" w:cs="Arial"/>
+          <w:color w:val="3B3838" w:themeColor="background2" w:themeShade="40"/>
+          <w:shd w:val="clear" w:color="auto" w:fill="FFFFFF"/>
+        </w:rPr>
+        <w:t xml:space="preserve"> </w:t>
+      </w:r>
+      <w:r>
+        <w:rPr>
+          <w:rFonts w:ascii="Arial" w:eastAsia="MS Mincho" w:hAnsi="Arial" w:cs="Arial"/>
+          <w:color w:val="3B3838" w:themeColor="background2" w:themeShade="40"/>
+          <w:shd w:val="clear" w:color="auto" w:fill="FFFFFF"/>
+        </w:rPr>
+        <w:t>I</w:t>
+      </w:r>
+      <w:r>
+        <w:rPr>
+          <w:rFonts w:ascii="Arial" w:eastAsia="MS Mincho" w:hAnsi="Arial" w:cs="Arial"/>
+          <w:color w:val="3B3838" w:themeColor="background2" w:themeShade="40"/>
+          <w:shd w:val="clear" w:color="auto" w:fill="FFFFFF"/>
+        </w:rPr>
+        <w:t xml:space="preserve">ssues include incorrect category, photo incorrect display and incorrect </w:t>
+      </w:r>
+      <w:r>
+        <w:rPr>
+          <w:rFonts w:ascii="Arial" w:eastAsia="MS Mincho" w:hAnsi="Arial" w:cs="Arial"/>
+          <w:color w:val="3B3838" w:themeColor="background2" w:themeShade="40"/>
           <w:shd w:val="clear" w:color="auto" w:fill="FFFFFF"/>
         </w:rPr>
         <w:t>recognition.</w:t>
@@ -2942,10 +3031,89 @@
         <w:rPr>
           <w:rFonts w:ascii="Arial" w:eastAsia="MS Mincho" w:hAnsi="Arial" w:cs="Arial"/>
           <w:color w:val="3B3838" w:themeColor="background2" w:themeShade="40"/>
-          <w:u w:val="single"/>
-          <w:shd w:val="clear" w:color="auto" w:fill="FFFFFF"/>
-        </w:rPr>
-        <w:t xml:space="preserve"> For incorrect category, user can correct the category and the letter can be moved to the right category; For photo incorrect display, user can view the photo which can show entire situation in the physical mail box; For incorrect recognition, the whole information extracted by the system will be displayed and user can also report that issue to the server.</w:t>
+          <w:shd w:val="clear" w:color="auto" w:fill="FFFFFF"/>
+        </w:rPr>
+        <w:t xml:space="preserve"> For incorrect category, user can correct the category and the letter can be moved to the right category; </w:t>
+      </w:r>
+      <w:r>
+        <w:rPr>
+          <w:rFonts w:ascii="Arial" w:eastAsia="MS Mincho" w:hAnsi="Arial" w:cs="Arial"/>
+          <w:color w:val="3B3838" w:themeColor="background2" w:themeShade="40"/>
+          <w:shd w:val="clear" w:color="auto" w:fill="FFFFFF"/>
+        </w:rPr>
+        <w:t>f</w:t>
+      </w:r>
+      <w:r>
+        <w:rPr>
+          <w:rFonts w:ascii="Arial" w:eastAsia="MS Mincho" w:hAnsi="Arial" w:cs="Arial"/>
+          <w:color w:val="3B3838" w:themeColor="background2" w:themeShade="40"/>
+          <w:shd w:val="clear" w:color="auto" w:fill="FFFFFF"/>
+        </w:rPr>
+        <w:t>or photo incorrect display, user can view the photo which show</w:t>
+      </w:r>
+      <w:r>
+        <w:rPr>
+          <w:rFonts w:ascii="Arial" w:eastAsia="MS Mincho" w:hAnsi="Arial" w:cs="Arial"/>
+          <w:color w:val="3B3838" w:themeColor="background2" w:themeShade="40"/>
+          <w:shd w:val="clear" w:color="auto" w:fill="FFFFFF"/>
+        </w:rPr>
+        <w:t>s the</w:t>
+      </w:r>
+      <w:r>
+        <w:rPr>
+          <w:rFonts w:ascii="Arial" w:eastAsia="MS Mincho" w:hAnsi="Arial" w:cs="Arial"/>
+          <w:color w:val="3B3838" w:themeColor="background2" w:themeShade="40"/>
+          <w:shd w:val="clear" w:color="auto" w:fill="FFFFFF"/>
+        </w:rPr>
+        <w:t xml:space="preserve"> entire </w:t>
+      </w:r>
+      <w:r>
+        <w:rPr>
+          <w:rFonts w:ascii="Arial" w:eastAsia="MS Mincho" w:hAnsi="Arial" w:cs="Arial"/>
+          <w:color w:val="3B3838" w:themeColor="background2" w:themeShade="40"/>
+          <w:shd w:val="clear" w:color="auto" w:fill="FFFFFF"/>
+        </w:rPr>
+        <w:t>view</w:t>
+      </w:r>
+      <w:r>
+        <w:rPr>
+          <w:rFonts w:ascii="Arial" w:eastAsia="MS Mincho" w:hAnsi="Arial" w:cs="Arial"/>
+          <w:color w:val="3B3838" w:themeColor="background2" w:themeShade="40"/>
+          <w:shd w:val="clear" w:color="auto" w:fill="FFFFFF"/>
+        </w:rPr>
+        <w:t xml:space="preserve"> </w:t>
+      </w:r>
+      <w:r>
+        <w:rPr>
+          <w:rFonts w:ascii="Arial" w:eastAsia="MS Mincho" w:hAnsi="Arial" w:cs="Arial"/>
+          <w:color w:val="3B3838" w:themeColor="background2" w:themeShade="40"/>
+          <w:shd w:val="clear" w:color="auto" w:fill="FFFFFF"/>
+        </w:rPr>
+        <w:t>of the physical mail</w:t>
+      </w:r>
+      <w:r>
+        <w:rPr>
+          <w:rFonts w:ascii="Arial" w:eastAsia="MS Mincho" w:hAnsi="Arial" w:cs="Arial"/>
+          <w:color w:val="3B3838" w:themeColor="background2" w:themeShade="40"/>
+          <w:shd w:val="clear" w:color="auto" w:fill="FFFFFF"/>
+        </w:rPr>
+        <w:t xml:space="preserve">box; </w:t>
+      </w:r>
+      <w:r>
+        <w:rPr>
+          <w:rFonts w:ascii="Arial" w:eastAsia="MS Mincho" w:hAnsi="Arial" w:cs="Arial"/>
+          <w:color w:val="3B3838" w:themeColor="background2" w:themeShade="40"/>
+          <w:shd w:val="clear" w:color="auto" w:fill="FFFFFF"/>
+        </w:rPr>
+        <w:t>f</w:t>
+      </w:r>
+      <w:r>
+        <w:rPr>
+          <w:rFonts w:ascii="Arial" w:eastAsia="MS Mincho" w:hAnsi="Arial" w:cs="Arial"/>
+          <w:color w:val="3B3838" w:themeColor="background2" w:themeShade="40"/>
+          <w:shd w:val="clear" w:color="auto" w:fill="FFFFFF"/>
+        </w:rPr>
+        <w:t>or incorrect recognition, the whole information extracted by the system will be displayed and user can also report that issue to the server.</w:t>
       </w:r>
     </w:p>
     <w:p>
@@ -2975,7 +3143,15 @@
           <w:color w:val="3B3838" w:themeColor="background2" w:themeShade="40"/>
           <w:shd w:val="clear" w:color="auto" w:fill="FFFFFF"/>
         </w:rPr>
-        <w:t>Users</w:t>
+        <w:t>Similar to the Mail app on iOS, u</w:t>
+      </w:r>
+      <w:r>
+        <w:rPr>
+          <w:rFonts w:ascii="Arial" w:eastAsia="MS Mincho" w:hAnsi="Arial" w:cs="Arial"/>
+          <w:color w:val="3B3838" w:themeColor="background2" w:themeShade="40"/>
+          <w:shd w:val="clear" w:color="auto" w:fill="FFFFFF"/>
+        </w:rPr>
+        <w:t>sers</w:t>
       </w:r>
       <w:r>
         <w:rPr>
@@ -3093,15 +3269,7 @@
           <w:color w:val="3B3838" w:themeColor="background2" w:themeShade="40"/>
           <w:shd w:val="clear" w:color="auto" w:fill="FFFFFF"/>
         </w:rPr>
-        <w:t xml:space="preserve">by </w:t>
-      </w:r>
-      <w:r>
-        <w:rPr>
-          <w:rFonts w:ascii="Arial" w:eastAsia="MS Mincho" w:hAnsi="Arial" w:cs="Arial"/>
-          <w:color w:val="3B3838" w:themeColor="background2" w:themeShade="40"/>
-          <w:shd w:val="clear" w:color="auto" w:fill="FFFFFF"/>
-        </w:rPr>
-        <w:t>using</w:t>
+        <w:t>users can set their</w:t>
       </w:r>
       <w:r>
         <w:rPr>
@@ -3117,15 +3285,25 @@
           <w:color w:val="3B3838" w:themeColor="background2" w:themeShade="40"/>
           <w:shd w:val="clear" w:color="auto" w:fill="FFFFFF"/>
         </w:rPr>
-        <w:t xml:space="preserve"> provided by users</w:t>
-      </w:r>
-      <w:r>
-        <w:rPr>
-          <w:rFonts w:ascii="Arial" w:eastAsia="MS Mincho" w:hAnsi="Arial" w:cs="Arial"/>
-          <w:color w:val="3B3838" w:themeColor="background2" w:themeShade="40"/>
-          <w:shd w:val="clear" w:color="auto" w:fill="FFFFFF"/>
-        </w:rPr>
-        <w:t xml:space="preserve">, the system can filter </w:t>
+        <w:t xml:space="preserve"> </w:t>
+      </w:r>
+      <w:r>
+        <w:rPr>
+          <w:rFonts w:ascii="Arial" w:eastAsia="MS Mincho" w:hAnsi="Arial" w:cs="Arial"/>
+          <w:color w:val="3B3838" w:themeColor="background2" w:themeShade="40"/>
+          <w:shd w:val="clear" w:color="auto" w:fill="FFFFFF"/>
+        </w:rPr>
+        <w:t>so that</w:t>
+      </w:r>
+      <w:bookmarkStart w:id="8" w:name="_GoBack"/>
+      <w:bookmarkEnd w:id="8"/>
+      <w:r>
+        <w:rPr>
+          <w:rFonts w:ascii="Arial" w:eastAsia="MS Mincho" w:hAnsi="Arial" w:cs="Arial"/>
+          <w:color w:val="3B3838" w:themeColor="background2" w:themeShade="40"/>
+          <w:shd w:val="clear" w:color="auto" w:fill="FFFFFF"/>
+        </w:rPr>
+        <w:t xml:space="preserve"> the system can filter </w:t>
       </w:r>
       <w:r>
         <w:rPr>
@@ -3364,7 +3542,7 @@
       <w:pPr>
         <w:pStyle w:val="Heading1"/>
       </w:pPr>
-      <w:bookmarkStart w:id="8" w:name="_Toc494544694"/>
+      <w:bookmarkStart w:id="9" w:name="_Toc494544694"/>
       <w:r>
         <w:t>5</w:t>
       </w:r>
@@ -3374,7 +3552,7 @@
       <w:r>
         <w:t>User Interface Design mockups</w:t>
       </w:r>
-      <w:bookmarkEnd w:id="8"/>
+      <w:bookmarkEnd w:id="9"/>
     </w:p>
     <w:p>
       <w:pPr>
@@ -3951,8 +4129,6 @@
           </wp:inline>
         </w:drawing>
       </w:r>
-      <w:bookmarkStart w:id="9" w:name="_GoBack"/>
-      <w:bookmarkEnd w:id="9"/>
     </w:p>
     <w:p>
       <w:pPr>
@@ -4733,7 +4909,7 @@
         <w:rStyle w:val="PageNumber"/>
         <w:noProof/>
       </w:rPr>
-      <w:t>8</w:t>
+      <w:t>6</w:t>
     </w:r>
     <w:r>
       <w:rPr>
@@ -5796,7 +5972,7 @@
 </file>
 
 <file path=customXml/itemProps2.xml><?xml version="1.0" encoding="utf-8"?>
-<ds:datastoreItem xmlns:ds="http://schemas.openxmlformats.org/officeDocument/2006/customXml" ds:itemID="{4253E6AC-9638-6448-95E4-BC01C570D5E7}">
+<ds:datastoreItem xmlns:ds="http://schemas.openxmlformats.org/officeDocument/2006/customXml" ds:itemID="{492CB762-CD93-1841-AA55-9F236808FBB5}">
   <ds:schemaRefs>
     <ds:schemaRef ds:uri="http://schemas.openxmlformats.org/officeDocument/2006/bibliography"/>
   </ds:schemaRefs>

</xml_diff>